<commit_message>
Updated the title to say "Project Requirements" Fixed some spelling issues Rewrote Use Case 2 Eric updated the List of Essential and Enhancement Items to include the Display class Eric and I wrote the Domain Model Updated the walkthrough to better represent the old and new use case - Chris
</commit_message>
<xml_diff>
--- a/project-report2/project-report-2-group8.docx
+++ b/project-report2/project-report-2-group8.docx
@@ -56,38 +56,31 @@
     </w:p>
     <w:p>
       <w:pPr>
+        <w:pStyle w:val="NormalWeb"/>
+        <w:spacing w:before="0" w:beforeAutospacing="0" w:after="160" w:afterAutospacing="0"/>
         <w:jc w:val="center"/>
-        <w:rPr>
-          <w:rFonts w:ascii="Times New Roman" w:hAnsi="Times New Roman" w:cs="Times New Roman"/>
+      </w:pPr>
+      <w:r>
+        <w:rPr>
           <w:i/>
           <w:iCs/>
+          <w:color w:val="000000"/>
+          <w:sz w:val="30"/>
+          <w:szCs w:val="30"/>
+        </w:rPr>
+        <w:t>Project Requirements</w:t>
+      </w:r>
+    </w:p>
+    <w:p>
+      <w:pPr>
+        <w:jc w:val="right"/>
+        <w:rPr>
+          <w:rFonts w:ascii="Times New Roman" w:hAnsi="Times New Roman" w:cs="Times New Roman"/>
           <w:color w:val="000000" w:themeColor="text1"/>
           <w:sz w:val="30"/>
           <w:szCs w:val="30"/>
         </w:rPr>
       </w:pPr>
-      <w:r>
-        <w:rPr>
-          <w:rFonts w:ascii="Times New Roman" w:hAnsi="Times New Roman" w:cs="Times New Roman"/>
-          <w:i/>
-          <w:iCs/>
-          <w:color w:val="000000" w:themeColor="text1"/>
-          <w:sz w:val="30"/>
-          <w:szCs w:val="30"/>
-        </w:rPr>
-        <w:t>Meeting Scheduler</w:t>
-      </w:r>
-    </w:p>
-    <w:p>
-      <w:pPr>
-        <w:jc w:val="right"/>
-        <w:rPr>
-          <w:rFonts w:ascii="Times New Roman" w:hAnsi="Times New Roman" w:cs="Times New Roman"/>
-          <w:color w:val="000000" w:themeColor="text1"/>
-          <w:sz w:val="30"/>
-          <w:szCs w:val="30"/>
-        </w:rPr>
-      </w:pPr>
     </w:p>
     <w:p>
       <w:pPr>
@@ -144,18 +137,8 @@
           <w:sz w:val="20"/>
           <w:szCs w:val="20"/>
         </w:rPr>
-        <w:t xml:space="preserve">Christopher </w:t>
-      </w:r>
-      <w:proofErr w:type="spellStart"/>
-      <w:r>
-        <w:rPr>
-          <w:rFonts w:ascii="Times New Roman" w:hAnsi="Times New Roman" w:cs="Times New Roman"/>
-          <w:sz w:val="20"/>
-          <w:szCs w:val="20"/>
-        </w:rPr>
-        <w:t>Fechter</w:t>
-      </w:r>
-      <w:proofErr w:type="spellEnd"/>
+        <w:t>Christopher Fechter</w:t>
+      </w:r>
       <w:r>
         <w:rPr>
           <w:rFonts w:ascii="Times New Roman" w:hAnsi="Times New Roman" w:cs="Times New Roman"/>
@@ -277,7 +260,29 @@
           <w:szCs w:val="20"/>
           <w:u w:val="single"/>
         </w:rPr>
-        <w:t>PROJECT DESCRIPTON</w:t>
+        <w:t>PROJECT DESCRIPT</w:t>
+      </w:r>
+      <w:r>
+        <w:rPr>
+          <w:rFonts w:ascii="Times New Roman" w:hAnsi="Times New Roman" w:cs="Times New Roman"/>
+          <w:b/>
+          <w:bCs/>
+          <w:sz w:val="20"/>
+          <w:szCs w:val="20"/>
+          <w:u w:val="single"/>
+        </w:rPr>
+        <w:t>I</w:t>
+      </w:r>
+      <w:r>
+        <w:rPr>
+          <w:rFonts w:ascii="Times New Roman" w:hAnsi="Times New Roman" w:cs="Times New Roman"/>
+          <w:b/>
+          <w:bCs/>
+          <w:sz w:val="20"/>
+          <w:szCs w:val="20"/>
+          <w:u w:val="single"/>
+        </w:rPr>
+        <w:t>ON</w:t>
       </w:r>
     </w:p>
     <w:p>
@@ -1527,7 +1532,6 @@
             </w:pPr>
             <w:r>
               <w:rPr>
-                <w:rFonts w:ascii="Times New Roman" w:eastAsia="Times New Roman" w:hAnsi="Times New Roman" w:cs="Times New Roman"/>
                 <w:color w:val="000000"/>
                 <w:sz w:val="20"/>
                 <w:szCs w:val="20"/>
@@ -1564,7 +1568,6 @@
             </w:pPr>
             <w:r>
               <w:rPr>
-                <w:rFonts w:ascii="Times New Roman" w:eastAsia="Times New Roman" w:hAnsi="Times New Roman" w:cs="Times New Roman"/>
                 <w:color w:val="000000"/>
                 <w:sz w:val="20"/>
                 <w:szCs w:val="20"/>
@@ -1603,7 +1606,6 @@
             </w:pPr>
             <w:r>
               <w:rPr>
-                <w:rFonts w:ascii="Times New Roman" w:eastAsia="Times New Roman" w:hAnsi="Times New Roman" w:cs="Times New Roman"/>
                 <w:color w:val="000000"/>
                 <w:sz w:val="20"/>
                 <w:szCs w:val="20"/>
@@ -1640,12 +1642,11 @@
             </w:pPr>
             <w:r>
               <w:rPr>
-                <w:rFonts w:ascii="Times New Roman" w:eastAsia="Times New Roman" w:hAnsi="Times New Roman" w:cs="Times New Roman"/>
-                <w:color w:val="000000"/>
-                <w:sz w:val="20"/>
-                <w:szCs w:val="20"/>
-              </w:rPr>
-              <w:t>This use case describes when the user wants to select some of the students to generate the best time for a subset of the group.</w:t>
+                <w:color w:val="000000"/>
+                <w:sz w:val="20"/>
+                <w:szCs w:val="20"/>
+              </w:rPr>
+              <w:t>This use case describes when the user wants to generate a new schedule based on specific filters that the user has selected.</w:t>
             </w:r>
           </w:p>
         </w:tc>
@@ -1679,7 +1680,6 @@
             </w:pPr>
             <w:r>
               <w:rPr>
-                <w:rFonts w:ascii="Times New Roman" w:eastAsia="Times New Roman" w:hAnsi="Times New Roman" w:cs="Times New Roman"/>
                 <w:color w:val="000000"/>
                 <w:sz w:val="20"/>
                 <w:szCs w:val="20"/>
@@ -1722,37 +1722,11 @@
             </w:pPr>
             <w:r>
               <w:rPr>
-                <w:rFonts w:ascii="Times New Roman" w:eastAsia="Times New Roman" w:hAnsi="Times New Roman" w:cs="Times New Roman"/>
-                <w:color w:val="000000"/>
-                <w:sz w:val="20"/>
-                <w:szCs w:val="20"/>
-              </w:rPr>
-              <w:t>There are more than 2 student schedules present in the XML file</w:t>
-            </w:r>
-          </w:p>
-          <w:p>
-            <w:pPr>
-              <w:numPr>
-                <w:ilvl w:val="0"/>
-                <w:numId w:val="4"/>
-              </w:numPr>
-              <w:spacing w:after="0" w:line="240" w:lineRule="auto"/>
-              <w:textAlignment w:val="baseline"/>
-              <w:rPr>
-                <w:rFonts w:ascii="Times New Roman" w:eastAsia="Times New Roman" w:hAnsi="Times New Roman" w:cs="Times New Roman"/>
-                <w:color w:val="000000"/>
-                <w:sz w:val="20"/>
-                <w:szCs w:val="20"/>
-              </w:rPr>
-            </w:pPr>
-            <w:r>
-              <w:rPr>
-                <w:rFonts w:ascii="Times New Roman" w:eastAsia="Times New Roman" w:hAnsi="Times New Roman" w:cs="Times New Roman"/>
-                <w:color w:val="000000"/>
-                <w:sz w:val="20"/>
-                <w:szCs w:val="20"/>
-              </w:rPr>
-              <w:t>The program is executed with the XML file</w:t>
+                <w:color w:val="000000"/>
+                <w:sz w:val="20"/>
+                <w:szCs w:val="20"/>
+              </w:rPr>
+              <w:t>A base schedule has been already generated</w:t>
             </w:r>
           </w:p>
         </w:tc>
@@ -1786,7 +1760,6 @@
             </w:pPr>
             <w:r>
               <w:rPr>
-                <w:rFonts w:ascii="Times New Roman" w:eastAsia="Times New Roman" w:hAnsi="Times New Roman" w:cs="Times New Roman"/>
                 <w:color w:val="000000"/>
                 <w:sz w:val="20"/>
                 <w:szCs w:val="20"/>
@@ -1814,14 +1787,14 @@
           </w:tcPr>
           <w:p>
             <w:pPr>
+              <w:pStyle w:val="NormalWeb"/>
               <w:numPr>
                 <w:ilvl w:val="0"/>
-                <w:numId w:val="5"/>
+                <w:numId w:val="9"/>
               </w:numPr>
-              <w:spacing w:after="0" w:line="240" w:lineRule="auto"/>
+              <w:spacing w:before="0" w:beforeAutospacing="0" w:after="0" w:afterAutospacing="0"/>
               <w:textAlignment w:val="baseline"/>
               <w:rPr>
-                <w:rFonts w:ascii="Times New Roman" w:eastAsia="Times New Roman" w:hAnsi="Times New Roman" w:cs="Times New Roman"/>
                 <w:color w:val="000000"/>
                 <w:sz w:val="20"/>
                 <w:szCs w:val="20"/>
@@ -1829,24 +1802,23 @@
             </w:pPr>
             <w:r>
               <w:rPr>
-                <w:rFonts w:ascii="Times New Roman" w:eastAsia="Times New Roman" w:hAnsi="Times New Roman" w:cs="Times New Roman"/>
-                <w:color w:val="000000"/>
-                <w:sz w:val="20"/>
-                <w:szCs w:val="20"/>
-              </w:rPr>
-              <w:t>The user is brought to the first GUI display where all students are enabled by default to be added to the base schedule.</w:t>
+                <w:color w:val="000000"/>
+                <w:sz w:val="20"/>
+                <w:szCs w:val="20"/>
+              </w:rPr>
+              <w:t>The user selects the filter to show second best times on the schedule.</w:t>
             </w:r>
           </w:p>
           <w:p>
             <w:pPr>
+              <w:pStyle w:val="NormalWeb"/>
               <w:numPr>
                 <w:ilvl w:val="0"/>
-                <w:numId w:val="5"/>
+                <w:numId w:val="9"/>
               </w:numPr>
-              <w:spacing w:after="0" w:line="240" w:lineRule="auto"/>
+              <w:spacing w:before="0" w:beforeAutospacing="0" w:after="0" w:afterAutospacing="0"/>
               <w:textAlignment w:val="baseline"/>
               <w:rPr>
-                <w:rFonts w:ascii="Times New Roman" w:eastAsia="Times New Roman" w:hAnsi="Times New Roman" w:cs="Times New Roman"/>
                 <w:color w:val="000000"/>
                 <w:sz w:val="20"/>
                 <w:szCs w:val="20"/>
@@ -1854,24 +1826,23 @@
             </w:pPr>
             <w:r>
               <w:rPr>
-                <w:rFonts w:ascii="Times New Roman" w:eastAsia="Times New Roman" w:hAnsi="Times New Roman" w:cs="Times New Roman"/>
-                <w:color w:val="000000"/>
-                <w:sz w:val="20"/>
-                <w:szCs w:val="20"/>
-              </w:rPr>
-              <w:t>The user deselects some of the students to exclude them from the base schedule.</w:t>
+                <w:color w:val="000000"/>
+                <w:sz w:val="20"/>
+                <w:szCs w:val="20"/>
+              </w:rPr>
+              <w:t>The user clicks the “The user enables or disables certain student’s that are presented in the base schedule.</w:t>
             </w:r>
           </w:p>
           <w:p>
             <w:pPr>
+              <w:pStyle w:val="NormalWeb"/>
               <w:numPr>
                 <w:ilvl w:val="0"/>
-                <w:numId w:val="5"/>
+                <w:numId w:val="9"/>
               </w:numPr>
-              <w:spacing w:after="0" w:line="240" w:lineRule="auto"/>
+              <w:spacing w:before="0" w:beforeAutospacing="0" w:after="0" w:afterAutospacing="0"/>
               <w:textAlignment w:val="baseline"/>
               <w:rPr>
-                <w:rFonts w:ascii="Times New Roman" w:eastAsia="Times New Roman" w:hAnsi="Times New Roman" w:cs="Times New Roman"/>
                 <w:color w:val="000000"/>
                 <w:sz w:val="20"/>
                 <w:szCs w:val="20"/>
@@ -1879,12 +1850,11 @@
             </w:pPr>
             <w:r>
               <w:rPr>
-                <w:rFonts w:ascii="Times New Roman" w:eastAsia="Times New Roman" w:hAnsi="Times New Roman" w:cs="Times New Roman"/>
-                <w:color w:val="000000"/>
-                <w:sz w:val="20"/>
-                <w:szCs w:val="20"/>
-              </w:rPr>
-              <w:t>The user clicks the “generate” button on the GUI which makes the program transition to the second screen where the altered schedule is generated.</w:t>
+                <w:color w:val="000000"/>
+                <w:sz w:val="20"/>
+                <w:szCs w:val="20"/>
+              </w:rPr>
+              <w:t>The user sets a specific time frame where they would like to see the available times.</w:t>
             </w:r>
           </w:p>
           <w:p>
@@ -1905,12 +1875,11 @@
             </w:pPr>
             <w:r>
               <w:rPr>
-                <w:rFonts w:ascii="Times New Roman" w:eastAsia="Times New Roman" w:hAnsi="Times New Roman" w:cs="Times New Roman"/>
-                <w:color w:val="000000"/>
-                <w:sz w:val="20"/>
-                <w:szCs w:val="20"/>
-              </w:rPr>
-              <w:t>The schedule displays to the user by default the best times for all the selected group members.</w:t>
+                <w:color w:val="000000"/>
+                <w:sz w:val="20"/>
+                <w:szCs w:val="20"/>
+              </w:rPr>
+              <w:t>The user clicks the “generate” button to make a new altered schedule with all of the new conditions selected.</w:t>
             </w:r>
           </w:p>
         </w:tc>
@@ -1944,7 +1913,6 @@
             </w:pPr>
             <w:r>
               <w:rPr>
-                <w:rFonts w:ascii="Times New Roman" w:eastAsia="Times New Roman" w:hAnsi="Times New Roman" w:cs="Times New Roman"/>
                 <w:color w:val="000000"/>
                 <w:sz w:val="20"/>
                 <w:szCs w:val="20"/>
@@ -1972,21 +1940,70 @@
           </w:tcPr>
           <w:p>
             <w:pPr>
-              <w:spacing w:after="0" w:line="240" w:lineRule="auto"/>
-              <w:rPr>
-                <w:rFonts w:ascii="Times New Roman" w:eastAsia="Times New Roman" w:hAnsi="Times New Roman" w:cs="Times New Roman"/>
+              <w:pStyle w:val="NormalWeb"/>
+              <w:spacing w:before="0" w:beforeAutospacing="0" w:after="0" w:afterAutospacing="0"/>
+              <w:rPr>
+                <w:color w:val="000000"/>
                 <w:sz w:val="20"/>
                 <w:szCs w:val="20"/>
               </w:rPr>
             </w:pPr>
             <w:r>
               <w:rPr>
-                <w:rFonts w:ascii="Times New Roman" w:eastAsia="Times New Roman" w:hAnsi="Times New Roman" w:cs="Times New Roman"/>
-                <w:color w:val="000000"/>
-                <w:sz w:val="20"/>
-                <w:szCs w:val="20"/>
-              </w:rPr>
-              <w:t>In step 1, the user can select all students in order to generate the default base schedule.</w:t>
+                <w:color w:val="000000"/>
+                <w:sz w:val="20"/>
+                <w:szCs w:val="20"/>
+              </w:rPr>
+              <w:t>In step 1, the user can choose not to select the second-best times and change other attributes.</w:t>
+            </w:r>
+          </w:p>
+          <w:p>
+            <w:pPr>
+              <w:pStyle w:val="NormalWeb"/>
+              <w:spacing w:before="0" w:beforeAutospacing="0" w:after="0" w:afterAutospacing="0"/>
+            </w:pPr>
+          </w:p>
+          <w:p>
+            <w:pPr>
+              <w:pStyle w:val="NormalWeb"/>
+              <w:spacing w:before="0" w:beforeAutospacing="0" w:after="0" w:afterAutospacing="0"/>
+              <w:rPr>
+                <w:color w:val="000000"/>
+                <w:sz w:val="20"/>
+                <w:szCs w:val="20"/>
+              </w:rPr>
+            </w:pPr>
+            <w:r>
+              <w:rPr>
+                <w:color w:val="000000"/>
+                <w:sz w:val="20"/>
+                <w:szCs w:val="20"/>
+              </w:rPr>
+              <w:t>In step 2, the user can leave all of the students enabled while changing other attributes.</w:t>
+            </w:r>
+          </w:p>
+          <w:p>
+            <w:pPr>
+              <w:pStyle w:val="NormalWeb"/>
+              <w:spacing w:before="0" w:beforeAutospacing="0" w:after="0" w:afterAutospacing="0"/>
+            </w:pPr>
+          </w:p>
+          <w:p>
+            <w:pPr>
+              <w:spacing w:after="0" w:line="240" w:lineRule="auto"/>
+              <w:rPr>
+                <w:rFonts w:ascii="Times New Roman" w:eastAsia="Times New Roman" w:hAnsi="Times New Roman" w:cs="Times New Roman"/>
+                <w:sz w:val="20"/>
+                <w:szCs w:val="20"/>
+              </w:rPr>
+            </w:pPr>
+            <w:r>
+              <w:rPr>
+                <w:color w:val="000000"/>
+                <w:sz w:val="20"/>
+                <w:szCs w:val="20"/>
+              </w:rPr>
+              <w:t>In step 3, the user can leave the time frame alone while changing other attributes.</w:t>
             </w:r>
           </w:p>
         </w:tc>
@@ -2020,7 +2037,6 @@
             </w:pPr>
             <w:r>
               <w:rPr>
-                <w:rFonts w:ascii="Times New Roman" w:eastAsia="Times New Roman" w:hAnsi="Times New Roman" w:cs="Times New Roman"/>
                 <w:color w:val="000000"/>
                 <w:sz w:val="20"/>
                 <w:szCs w:val="20"/>
@@ -2057,41 +2073,11 @@
             </w:pPr>
             <w:r>
               <w:rPr>
-                <w:rFonts w:ascii="Times New Roman" w:eastAsia="Times New Roman" w:hAnsi="Times New Roman" w:cs="Times New Roman"/>
-                <w:color w:val="000000"/>
-                <w:sz w:val="20"/>
-                <w:szCs w:val="20"/>
-              </w:rPr>
-              <w:t>In step 2, if the user selects the “generate” button, but no students are selected, the schedule will not be allowed to generate.</w:t>
-            </w:r>
-          </w:p>
-          <w:p>
-            <w:pPr>
-              <w:spacing w:after="0" w:line="240" w:lineRule="auto"/>
-              <w:rPr>
-                <w:rFonts w:ascii="Times New Roman" w:eastAsia="Times New Roman" w:hAnsi="Times New Roman" w:cs="Times New Roman"/>
-                <w:sz w:val="20"/>
-                <w:szCs w:val="20"/>
-              </w:rPr>
-            </w:pPr>
-          </w:p>
-          <w:p>
-            <w:pPr>
-              <w:spacing w:after="0" w:line="240" w:lineRule="auto"/>
-              <w:rPr>
-                <w:rFonts w:ascii="Times New Roman" w:eastAsia="Times New Roman" w:hAnsi="Times New Roman" w:cs="Times New Roman"/>
-                <w:sz w:val="20"/>
-                <w:szCs w:val="20"/>
-              </w:rPr>
-            </w:pPr>
-            <w:r>
-              <w:rPr>
-                <w:rFonts w:ascii="Times New Roman" w:eastAsia="Times New Roman" w:hAnsi="Times New Roman" w:cs="Times New Roman"/>
-                <w:color w:val="000000"/>
-                <w:sz w:val="20"/>
-                <w:szCs w:val="20"/>
-              </w:rPr>
-              <w:t>In step 2, if the user selects the “generate” button, but only one student is selected, the schedule will not be allowed to generate.</w:t>
+                <w:color w:val="000000"/>
+                <w:sz w:val="20"/>
+                <w:szCs w:val="20"/>
+              </w:rPr>
+              <w:t>In steps 1, 2, or 3, if none of the filters are changed, then the “generate” button will do nothing to the base schedule, and no alternate schedule will be formed.</w:t>
             </w:r>
           </w:p>
         </w:tc>
@@ -2125,7 +2111,6 @@
             </w:pPr>
             <w:r>
               <w:rPr>
-                <w:rFonts w:ascii="Times New Roman" w:eastAsia="Times New Roman" w:hAnsi="Times New Roman" w:cs="Times New Roman"/>
                 <w:color w:val="000000"/>
                 <w:sz w:val="20"/>
                 <w:szCs w:val="20"/>
@@ -2162,7 +2147,6 @@
             </w:pPr>
             <w:r>
               <w:rPr>
-                <w:rFonts w:ascii="Times New Roman" w:eastAsia="Times New Roman" w:hAnsi="Times New Roman" w:cs="Times New Roman"/>
                 <w:color w:val="000000"/>
                 <w:sz w:val="20"/>
                 <w:szCs w:val="20"/>
@@ -2377,7 +2361,7 @@
           <w:u w:val="single"/>
         </w:rPr>
         <w:lastRenderedPageBreak/>
-        <w:t>DOMAIN MODEL</w:t>
+        <w:t>LIST OF ESSENTIAL AND ENHANCEMENT ITEMS</w:t>
       </w:r>
     </w:p>
     <w:p>
@@ -2725,6 +2709,1209 @@
         <w:spacing w:before="0" w:beforeAutospacing="0" w:after="0" w:afterAutospacing="0"/>
         <w:textAlignment w:val="baseline"/>
         <w:rPr>
+          <w:b/>
+          <w:bCs/>
+          <w:color w:val="000000"/>
+          <w:sz w:val="20"/>
+          <w:szCs w:val="20"/>
+          <w:u w:val="single"/>
+        </w:rPr>
+      </w:pPr>
+      <w:r>
+        <w:rPr>
+          <w:b/>
+          <w:bCs/>
+          <w:color w:val="000000"/>
+          <w:sz w:val="20"/>
+          <w:szCs w:val="20"/>
+          <w:u w:val="single"/>
+        </w:rPr>
+        <w:t>DOMAIN MODEL</w:t>
+      </w:r>
+    </w:p>
+    <w:p>
+      <w:pPr>
+        <w:pStyle w:val="NormalWeb"/>
+        <w:spacing w:before="0" w:beforeAutospacing="0" w:after="0" w:afterAutospacing="0"/>
+        <w:textAlignment w:val="baseline"/>
+        <w:rPr>
+          <w:b/>
+          <w:bCs/>
+          <w:color w:val="000000"/>
+          <w:sz w:val="20"/>
+          <w:szCs w:val="20"/>
+          <w:u w:val="single"/>
+        </w:rPr>
+      </w:pPr>
+    </w:p>
+    <w:tbl>
+      <w:tblPr>
+        <w:tblW w:w="10224" w:type="dxa"/>
+        <w:tblCellMar>
+          <w:top w:w="15" w:type="dxa"/>
+          <w:left w:w="15" w:type="dxa"/>
+          <w:bottom w:w="15" w:type="dxa"/>
+          <w:right w:w="15" w:type="dxa"/>
+        </w:tblCellMar>
+        <w:tblLook w:val="04A0" w:firstRow="1" w:lastRow="0" w:firstColumn="1" w:lastColumn="0" w:noHBand="0" w:noVBand="1"/>
+      </w:tblPr>
+      <w:tblGrid>
+        <w:gridCol w:w="2780"/>
+        <w:gridCol w:w="7444"/>
+      </w:tblGrid>
+      <w:tr>
+        <w:tc>
+          <w:tcPr>
+            <w:tcW w:w="2780" w:type="dxa"/>
+            <w:tcBorders>
+              <w:top w:val="single" w:sz="8" w:space="0" w:color="000000"/>
+              <w:left w:val="single" w:sz="8" w:space="0" w:color="000000"/>
+              <w:bottom w:val="single" w:sz="8" w:space="0" w:color="000000"/>
+              <w:right w:val="single" w:sz="8" w:space="0" w:color="000000"/>
+            </w:tcBorders>
+            <w:tcMar>
+              <w:top w:w="100" w:type="dxa"/>
+              <w:left w:w="100" w:type="dxa"/>
+              <w:bottom w:w="100" w:type="dxa"/>
+              <w:right w:w="100" w:type="dxa"/>
+            </w:tcMar>
+            <w:hideMark/>
+          </w:tcPr>
+          <w:p>
+            <w:pPr>
+              <w:spacing w:after="0" w:line="240" w:lineRule="auto"/>
+              <w:rPr>
+                <w:rFonts w:ascii="Times New Roman" w:eastAsia="Times New Roman" w:hAnsi="Times New Roman" w:cs="Times New Roman"/>
+                <w:sz w:val="24"/>
+                <w:szCs w:val="24"/>
+                <w:lang w:eastAsia="en-US"/>
+              </w:rPr>
+            </w:pPr>
+            <w:r>
+              <w:rPr>
+                <w:rFonts w:ascii="Times New Roman" w:eastAsia="Times New Roman" w:hAnsi="Times New Roman" w:cs="Times New Roman"/>
+                <w:color w:val="000000"/>
+                <w:sz w:val="20"/>
+                <w:szCs w:val="20"/>
+                <w:lang w:eastAsia="en-US"/>
+              </w:rPr>
+              <w:t>Name</w:t>
+            </w:r>
+          </w:p>
+        </w:tc>
+        <w:tc>
+          <w:tcPr>
+            <w:tcW w:w="7444" w:type="dxa"/>
+            <w:tcBorders>
+              <w:top w:val="single" w:sz="8" w:space="0" w:color="000000"/>
+              <w:left w:val="single" w:sz="8" w:space="0" w:color="000000"/>
+              <w:bottom w:val="single" w:sz="8" w:space="0" w:color="000000"/>
+              <w:right w:val="single" w:sz="8" w:space="0" w:color="000000"/>
+            </w:tcBorders>
+            <w:tcMar>
+              <w:top w:w="100" w:type="dxa"/>
+              <w:left w:w="100" w:type="dxa"/>
+              <w:bottom w:w="100" w:type="dxa"/>
+              <w:right w:w="100" w:type="dxa"/>
+            </w:tcMar>
+            <w:hideMark/>
+          </w:tcPr>
+          <w:p>
+            <w:pPr>
+              <w:spacing w:after="0" w:line="240" w:lineRule="auto"/>
+              <w:rPr>
+                <w:rFonts w:ascii="Times New Roman" w:eastAsia="Times New Roman" w:hAnsi="Times New Roman" w:cs="Times New Roman"/>
+                <w:sz w:val="24"/>
+                <w:szCs w:val="24"/>
+                <w:lang w:eastAsia="en-US"/>
+              </w:rPr>
+            </w:pPr>
+            <w:r>
+              <w:rPr>
+                <w:rFonts w:ascii="Times New Roman" w:eastAsia="Times New Roman" w:hAnsi="Times New Roman" w:cs="Times New Roman"/>
+                <w:color w:val="000000"/>
+                <w:sz w:val="20"/>
+                <w:szCs w:val="20"/>
+                <w:lang w:eastAsia="en-US"/>
+              </w:rPr>
+              <w:t>Student</w:t>
+            </w:r>
+          </w:p>
+        </w:tc>
+      </w:tr>
+      <w:tr>
+        <w:tc>
+          <w:tcPr>
+            <w:tcW w:w="2780" w:type="dxa"/>
+            <w:tcBorders>
+              <w:top w:val="single" w:sz="8" w:space="0" w:color="000000"/>
+              <w:left w:val="single" w:sz="8" w:space="0" w:color="000000"/>
+              <w:bottom w:val="single" w:sz="8" w:space="0" w:color="000000"/>
+              <w:right w:val="single" w:sz="8" w:space="0" w:color="000000"/>
+            </w:tcBorders>
+            <w:tcMar>
+              <w:top w:w="100" w:type="dxa"/>
+              <w:left w:w="100" w:type="dxa"/>
+              <w:bottom w:w="100" w:type="dxa"/>
+              <w:right w:w="100" w:type="dxa"/>
+            </w:tcMar>
+            <w:hideMark/>
+          </w:tcPr>
+          <w:p>
+            <w:pPr>
+              <w:spacing w:after="0" w:line="240" w:lineRule="auto"/>
+              <w:rPr>
+                <w:rFonts w:ascii="Times New Roman" w:eastAsia="Times New Roman" w:hAnsi="Times New Roman" w:cs="Times New Roman"/>
+                <w:sz w:val="24"/>
+                <w:szCs w:val="24"/>
+                <w:lang w:eastAsia="en-US"/>
+              </w:rPr>
+            </w:pPr>
+            <w:r>
+              <w:rPr>
+                <w:rFonts w:ascii="Times New Roman" w:eastAsia="Times New Roman" w:hAnsi="Times New Roman" w:cs="Times New Roman"/>
+                <w:color w:val="000000"/>
+                <w:sz w:val="20"/>
+                <w:szCs w:val="20"/>
+                <w:lang w:eastAsia="en-US"/>
+              </w:rPr>
+              <w:t>Description</w:t>
+            </w:r>
+          </w:p>
+        </w:tc>
+        <w:tc>
+          <w:tcPr>
+            <w:tcW w:w="7444" w:type="dxa"/>
+            <w:tcBorders>
+              <w:top w:val="single" w:sz="8" w:space="0" w:color="000000"/>
+              <w:left w:val="single" w:sz="8" w:space="0" w:color="000000"/>
+              <w:bottom w:val="single" w:sz="8" w:space="0" w:color="000000"/>
+              <w:right w:val="single" w:sz="8" w:space="0" w:color="000000"/>
+            </w:tcBorders>
+            <w:tcMar>
+              <w:top w:w="100" w:type="dxa"/>
+              <w:left w:w="100" w:type="dxa"/>
+              <w:bottom w:w="100" w:type="dxa"/>
+              <w:right w:w="100" w:type="dxa"/>
+            </w:tcMar>
+            <w:hideMark/>
+          </w:tcPr>
+          <w:p>
+            <w:pPr>
+              <w:spacing w:after="0" w:line="240" w:lineRule="auto"/>
+              <w:rPr>
+                <w:rFonts w:ascii="Times New Roman" w:eastAsia="Times New Roman" w:hAnsi="Times New Roman" w:cs="Times New Roman"/>
+                <w:sz w:val="24"/>
+                <w:szCs w:val="24"/>
+                <w:lang w:eastAsia="en-US"/>
+              </w:rPr>
+            </w:pPr>
+            <w:r>
+              <w:rPr>
+                <w:rFonts w:ascii="Times New Roman" w:eastAsia="Times New Roman" w:hAnsi="Times New Roman" w:cs="Times New Roman"/>
+                <w:color w:val="000000"/>
+                <w:sz w:val="20"/>
+                <w:szCs w:val="20"/>
+                <w:lang w:eastAsia="en-US"/>
+              </w:rPr>
+              <w:t>It holds information about a student, including their name and schedule.</w:t>
+            </w:r>
+          </w:p>
+        </w:tc>
+      </w:tr>
+      <w:tr>
+        <w:tc>
+          <w:tcPr>
+            <w:tcW w:w="2780" w:type="dxa"/>
+            <w:tcBorders>
+              <w:top w:val="single" w:sz="8" w:space="0" w:color="000000"/>
+              <w:left w:val="single" w:sz="8" w:space="0" w:color="000000"/>
+              <w:bottom w:val="single" w:sz="8" w:space="0" w:color="000000"/>
+              <w:right w:val="single" w:sz="8" w:space="0" w:color="000000"/>
+            </w:tcBorders>
+            <w:tcMar>
+              <w:top w:w="100" w:type="dxa"/>
+              <w:left w:w="100" w:type="dxa"/>
+              <w:bottom w:w="100" w:type="dxa"/>
+              <w:right w:w="100" w:type="dxa"/>
+            </w:tcMar>
+            <w:hideMark/>
+          </w:tcPr>
+          <w:p>
+            <w:pPr>
+              <w:spacing w:after="0" w:line="240" w:lineRule="auto"/>
+              <w:rPr>
+                <w:rFonts w:ascii="Times New Roman" w:eastAsia="Times New Roman" w:hAnsi="Times New Roman" w:cs="Times New Roman"/>
+                <w:sz w:val="24"/>
+                <w:szCs w:val="24"/>
+                <w:lang w:eastAsia="en-US"/>
+              </w:rPr>
+            </w:pPr>
+            <w:r>
+              <w:rPr>
+                <w:rFonts w:ascii="Times New Roman" w:eastAsia="Times New Roman" w:hAnsi="Times New Roman" w:cs="Times New Roman"/>
+                <w:color w:val="000000"/>
+                <w:sz w:val="20"/>
+                <w:szCs w:val="20"/>
+                <w:lang w:eastAsia="en-US"/>
+              </w:rPr>
+              <w:t>Responsibility (or Interface)</w:t>
+            </w:r>
+          </w:p>
+        </w:tc>
+        <w:tc>
+          <w:tcPr>
+            <w:tcW w:w="7444" w:type="dxa"/>
+            <w:tcBorders>
+              <w:top w:val="single" w:sz="8" w:space="0" w:color="000000"/>
+              <w:left w:val="single" w:sz="8" w:space="0" w:color="000000"/>
+              <w:bottom w:val="single" w:sz="8" w:space="0" w:color="000000"/>
+              <w:right w:val="single" w:sz="8" w:space="0" w:color="000000"/>
+            </w:tcBorders>
+            <w:tcMar>
+              <w:top w:w="100" w:type="dxa"/>
+              <w:left w:w="100" w:type="dxa"/>
+              <w:bottom w:w="100" w:type="dxa"/>
+              <w:right w:w="100" w:type="dxa"/>
+            </w:tcMar>
+            <w:hideMark/>
+          </w:tcPr>
+          <w:p>
+            <w:pPr>
+              <w:numPr>
+                <w:ilvl w:val="0"/>
+                <w:numId w:val="10"/>
+              </w:numPr>
+              <w:spacing w:after="0" w:line="240" w:lineRule="auto"/>
+              <w:textAlignment w:val="baseline"/>
+              <w:rPr>
+                <w:rFonts w:ascii="Times New Roman" w:eastAsia="Times New Roman" w:hAnsi="Times New Roman" w:cs="Times New Roman"/>
+                <w:color w:val="000000"/>
+                <w:sz w:val="20"/>
+                <w:szCs w:val="20"/>
+                <w:lang w:eastAsia="en-US"/>
+              </w:rPr>
+            </w:pPr>
+            <w:r>
+              <w:rPr>
+                <w:rFonts w:ascii="Times New Roman" w:eastAsia="Times New Roman" w:hAnsi="Times New Roman" w:cs="Times New Roman"/>
+                <w:color w:val="000000"/>
+                <w:sz w:val="20"/>
+                <w:szCs w:val="20"/>
+                <w:lang w:eastAsia="en-US"/>
+              </w:rPr>
+              <w:t>Contains the name of the student and the student’s schedule</w:t>
+            </w:r>
+          </w:p>
+          <w:p>
+            <w:pPr>
+              <w:numPr>
+                <w:ilvl w:val="0"/>
+                <w:numId w:val="10"/>
+              </w:numPr>
+              <w:spacing w:after="0" w:line="240" w:lineRule="auto"/>
+              <w:textAlignment w:val="baseline"/>
+              <w:rPr>
+                <w:rFonts w:ascii="Times New Roman" w:eastAsia="Times New Roman" w:hAnsi="Times New Roman" w:cs="Times New Roman"/>
+                <w:color w:val="000000"/>
+                <w:sz w:val="20"/>
+                <w:szCs w:val="20"/>
+                <w:lang w:eastAsia="en-US"/>
+              </w:rPr>
+            </w:pPr>
+            <w:r>
+              <w:rPr>
+                <w:rFonts w:ascii="Times New Roman" w:eastAsia="Times New Roman" w:hAnsi="Times New Roman" w:cs="Times New Roman"/>
+                <w:color w:val="000000"/>
+                <w:sz w:val="20"/>
+                <w:szCs w:val="20"/>
+                <w:lang w:eastAsia="en-US"/>
+              </w:rPr>
+              <w:t>Compares one student’s schedule with another student’s schedule</w:t>
+            </w:r>
+          </w:p>
+        </w:tc>
+      </w:tr>
+    </w:tbl>
+    <w:p>
+      <w:pPr>
+        <w:spacing w:after="240" w:line="240" w:lineRule="auto"/>
+        <w:rPr>
+          <w:rFonts w:ascii="Times New Roman" w:eastAsia="Times New Roman" w:hAnsi="Times New Roman" w:cs="Times New Roman"/>
+          <w:sz w:val="24"/>
+          <w:szCs w:val="24"/>
+          <w:lang w:eastAsia="en-US"/>
+        </w:rPr>
+      </w:pPr>
+    </w:p>
+    <w:tbl>
+      <w:tblPr>
+        <w:tblW w:w="10224" w:type="dxa"/>
+        <w:tblCellMar>
+          <w:top w:w="15" w:type="dxa"/>
+          <w:left w:w="15" w:type="dxa"/>
+          <w:bottom w:w="15" w:type="dxa"/>
+          <w:right w:w="15" w:type="dxa"/>
+        </w:tblCellMar>
+        <w:tblLook w:val="04A0" w:firstRow="1" w:lastRow="0" w:firstColumn="1" w:lastColumn="0" w:noHBand="0" w:noVBand="1"/>
+      </w:tblPr>
+      <w:tblGrid>
+        <w:gridCol w:w="2770"/>
+        <w:gridCol w:w="7454"/>
+      </w:tblGrid>
+      <w:tr>
+        <w:tc>
+          <w:tcPr>
+            <w:tcW w:w="0" w:type="auto"/>
+            <w:tcBorders>
+              <w:top w:val="single" w:sz="8" w:space="0" w:color="000000"/>
+              <w:left w:val="single" w:sz="8" w:space="0" w:color="000000"/>
+              <w:bottom w:val="single" w:sz="8" w:space="0" w:color="000000"/>
+              <w:right w:val="single" w:sz="8" w:space="0" w:color="000000"/>
+            </w:tcBorders>
+            <w:tcMar>
+              <w:top w:w="100" w:type="dxa"/>
+              <w:left w:w="100" w:type="dxa"/>
+              <w:bottom w:w="100" w:type="dxa"/>
+              <w:right w:w="100" w:type="dxa"/>
+            </w:tcMar>
+            <w:hideMark/>
+          </w:tcPr>
+          <w:p>
+            <w:pPr>
+              <w:spacing w:after="0" w:line="240" w:lineRule="auto"/>
+              <w:rPr>
+                <w:rFonts w:ascii="Times New Roman" w:eastAsia="Times New Roman" w:hAnsi="Times New Roman" w:cs="Times New Roman"/>
+                <w:sz w:val="24"/>
+                <w:szCs w:val="24"/>
+                <w:lang w:eastAsia="en-US"/>
+              </w:rPr>
+            </w:pPr>
+            <w:r>
+              <w:rPr>
+                <w:rFonts w:ascii="Times New Roman" w:eastAsia="Times New Roman" w:hAnsi="Times New Roman" w:cs="Times New Roman"/>
+                <w:color w:val="000000"/>
+                <w:sz w:val="20"/>
+                <w:szCs w:val="20"/>
+                <w:lang w:eastAsia="en-US"/>
+              </w:rPr>
+              <w:t>Name</w:t>
+            </w:r>
+          </w:p>
+        </w:tc>
+        <w:tc>
+          <w:tcPr>
+            <w:tcW w:w="0" w:type="auto"/>
+            <w:tcBorders>
+              <w:top w:val="single" w:sz="8" w:space="0" w:color="000000"/>
+              <w:left w:val="single" w:sz="8" w:space="0" w:color="000000"/>
+              <w:bottom w:val="single" w:sz="8" w:space="0" w:color="000000"/>
+              <w:right w:val="single" w:sz="8" w:space="0" w:color="000000"/>
+            </w:tcBorders>
+            <w:tcMar>
+              <w:top w:w="100" w:type="dxa"/>
+              <w:left w:w="100" w:type="dxa"/>
+              <w:bottom w:w="100" w:type="dxa"/>
+              <w:right w:w="100" w:type="dxa"/>
+            </w:tcMar>
+            <w:hideMark/>
+          </w:tcPr>
+          <w:p>
+            <w:pPr>
+              <w:spacing w:after="0" w:line="240" w:lineRule="auto"/>
+              <w:rPr>
+                <w:rFonts w:ascii="Times New Roman" w:eastAsia="Times New Roman" w:hAnsi="Times New Roman" w:cs="Times New Roman"/>
+                <w:sz w:val="24"/>
+                <w:szCs w:val="24"/>
+                <w:lang w:eastAsia="en-US"/>
+              </w:rPr>
+            </w:pPr>
+            <w:r>
+              <w:rPr>
+                <w:rFonts w:ascii="Times New Roman" w:eastAsia="Times New Roman" w:hAnsi="Times New Roman" w:cs="Times New Roman"/>
+                <w:color w:val="000000"/>
+                <w:sz w:val="20"/>
+                <w:szCs w:val="20"/>
+                <w:lang w:eastAsia="en-US"/>
+              </w:rPr>
+              <w:t>Driver</w:t>
+            </w:r>
+          </w:p>
+        </w:tc>
+      </w:tr>
+      <w:tr>
+        <w:tc>
+          <w:tcPr>
+            <w:tcW w:w="0" w:type="auto"/>
+            <w:tcBorders>
+              <w:top w:val="single" w:sz="8" w:space="0" w:color="000000"/>
+              <w:left w:val="single" w:sz="8" w:space="0" w:color="000000"/>
+              <w:bottom w:val="single" w:sz="8" w:space="0" w:color="000000"/>
+              <w:right w:val="single" w:sz="8" w:space="0" w:color="000000"/>
+            </w:tcBorders>
+            <w:tcMar>
+              <w:top w:w="100" w:type="dxa"/>
+              <w:left w:w="100" w:type="dxa"/>
+              <w:bottom w:w="100" w:type="dxa"/>
+              <w:right w:w="100" w:type="dxa"/>
+            </w:tcMar>
+            <w:hideMark/>
+          </w:tcPr>
+          <w:p>
+            <w:pPr>
+              <w:spacing w:after="0" w:line="240" w:lineRule="auto"/>
+              <w:rPr>
+                <w:rFonts w:ascii="Times New Roman" w:eastAsia="Times New Roman" w:hAnsi="Times New Roman" w:cs="Times New Roman"/>
+                <w:sz w:val="24"/>
+                <w:szCs w:val="24"/>
+                <w:lang w:eastAsia="en-US"/>
+              </w:rPr>
+            </w:pPr>
+            <w:r>
+              <w:rPr>
+                <w:rFonts w:ascii="Times New Roman" w:eastAsia="Times New Roman" w:hAnsi="Times New Roman" w:cs="Times New Roman"/>
+                <w:color w:val="000000"/>
+                <w:sz w:val="20"/>
+                <w:szCs w:val="20"/>
+                <w:lang w:eastAsia="en-US"/>
+              </w:rPr>
+              <w:t>Description</w:t>
+            </w:r>
+          </w:p>
+        </w:tc>
+        <w:tc>
+          <w:tcPr>
+            <w:tcW w:w="0" w:type="auto"/>
+            <w:tcBorders>
+              <w:top w:val="single" w:sz="8" w:space="0" w:color="000000"/>
+              <w:left w:val="single" w:sz="8" w:space="0" w:color="000000"/>
+              <w:bottom w:val="single" w:sz="8" w:space="0" w:color="000000"/>
+              <w:right w:val="single" w:sz="8" w:space="0" w:color="000000"/>
+            </w:tcBorders>
+            <w:tcMar>
+              <w:top w:w="100" w:type="dxa"/>
+              <w:left w:w="100" w:type="dxa"/>
+              <w:bottom w:w="100" w:type="dxa"/>
+              <w:right w:w="100" w:type="dxa"/>
+            </w:tcMar>
+            <w:hideMark/>
+          </w:tcPr>
+          <w:p>
+            <w:pPr>
+              <w:spacing w:after="0" w:line="240" w:lineRule="auto"/>
+              <w:rPr>
+                <w:rFonts w:ascii="Times New Roman" w:eastAsia="Times New Roman" w:hAnsi="Times New Roman" w:cs="Times New Roman"/>
+                <w:sz w:val="24"/>
+                <w:szCs w:val="24"/>
+                <w:lang w:eastAsia="en-US"/>
+              </w:rPr>
+            </w:pPr>
+            <w:r>
+              <w:rPr>
+                <w:rFonts w:ascii="Times New Roman" w:eastAsia="Times New Roman" w:hAnsi="Times New Roman" w:cs="Times New Roman"/>
+                <w:color w:val="000000"/>
+                <w:sz w:val="20"/>
+                <w:szCs w:val="20"/>
+                <w:lang w:eastAsia="en-US"/>
+              </w:rPr>
+              <w:t>It extracts user data with the Data Interpreter and initiates the GUI with the data.</w:t>
+            </w:r>
+          </w:p>
+        </w:tc>
+      </w:tr>
+      <w:tr>
+        <w:tc>
+          <w:tcPr>
+            <w:tcW w:w="0" w:type="auto"/>
+            <w:tcBorders>
+              <w:top w:val="single" w:sz="8" w:space="0" w:color="000000"/>
+              <w:left w:val="single" w:sz="8" w:space="0" w:color="000000"/>
+              <w:bottom w:val="single" w:sz="8" w:space="0" w:color="000000"/>
+              <w:right w:val="single" w:sz="8" w:space="0" w:color="000000"/>
+            </w:tcBorders>
+            <w:tcMar>
+              <w:top w:w="100" w:type="dxa"/>
+              <w:left w:w="100" w:type="dxa"/>
+              <w:bottom w:w="100" w:type="dxa"/>
+              <w:right w:w="100" w:type="dxa"/>
+            </w:tcMar>
+            <w:hideMark/>
+          </w:tcPr>
+          <w:p>
+            <w:pPr>
+              <w:spacing w:after="0" w:line="240" w:lineRule="auto"/>
+              <w:rPr>
+                <w:rFonts w:ascii="Times New Roman" w:eastAsia="Times New Roman" w:hAnsi="Times New Roman" w:cs="Times New Roman"/>
+                <w:sz w:val="24"/>
+                <w:szCs w:val="24"/>
+                <w:lang w:eastAsia="en-US"/>
+              </w:rPr>
+            </w:pPr>
+            <w:r>
+              <w:rPr>
+                <w:rFonts w:ascii="Times New Roman" w:eastAsia="Times New Roman" w:hAnsi="Times New Roman" w:cs="Times New Roman"/>
+                <w:color w:val="000000"/>
+                <w:sz w:val="20"/>
+                <w:szCs w:val="20"/>
+                <w:lang w:eastAsia="en-US"/>
+              </w:rPr>
+              <w:t>Responsibility (or Interface)</w:t>
+            </w:r>
+          </w:p>
+        </w:tc>
+        <w:tc>
+          <w:tcPr>
+            <w:tcW w:w="0" w:type="auto"/>
+            <w:tcBorders>
+              <w:top w:val="single" w:sz="8" w:space="0" w:color="000000"/>
+              <w:left w:val="single" w:sz="8" w:space="0" w:color="000000"/>
+              <w:bottom w:val="single" w:sz="8" w:space="0" w:color="000000"/>
+              <w:right w:val="single" w:sz="8" w:space="0" w:color="000000"/>
+            </w:tcBorders>
+            <w:tcMar>
+              <w:top w:w="100" w:type="dxa"/>
+              <w:left w:w="100" w:type="dxa"/>
+              <w:bottom w:w="100" w:type="dxa"/>
+              <w:right w:w="100" w:type="dxa"/>
+            </w:tcMar>
+            <w:hideMark/>
+          </w:tcPr>
+          <w:p>
+            <w:pPr>
+              <w:numPr>
+                <w:ilvl w:val="0"/>
+                <w:numId w:val="11"/>
+              </w:numPr>
+              <w:spacing w:after="0" w:line="240" w:lineRule="auto"/>
+              <w:textAlignment w:val="baseline"/>
+              <w:rPr>
+                <w:rFonts w:ascii="Times New Roman" w:eastAsia="Times New Roman" w:hAnsi="Times New Roman" w:cs="Times New Roman"/>
+                <w:color w:val="000000"/>
+                <w:sz w:val="20"/>
+                <w:szCs w:val="20"/>
+                <w:lang w:eastAsia="en-US"/>
+              </w:rPr>
+            </w:pPr>
+            <w:r>
+              <w:rPr>
+                <w:rFonts w:ascii="Times New Roman" w:eastAsia="Times New Roman" w:hAnsi="Times New Roman" w:cs="Times New Roman"/>
+                <w:color w:val="000000"/>
+                <w:sz w:val="20"/>
+                <w:szCs w:val="20"/>
+                <w:lang w:eastAsia="en-US"/>
+              </w:rPr>
+              <w:t>Calls the Data Interpreter class to get the data from the XML files</w:t>
+            </w:r>
+          </w:p>
+          <w:p>
+            <w:pPr>
+              <w:numPr>
+                <w:ilvl w:val="0"/>
+                <w:numId w:val="11"/>
+              </w:numPr>
+              <w:spacing w:after="0" w:line="240" w:lineRule="auto"/>
+              <w:textAlignment w:val="baseline"/>
+              <w:rPr>
+                <w:rFonts w:ascii="Times New Roman" w:eastAsia="Times New Roman" w:hAnsi="Times New Roman" w:cs="Times New Roman"/>
+                <w:color w:val="000000"/>
+                <w:sz w:val="20"/>
+                <w:szCs w:val="20"/>
+                <w:lang w:eastAsia="en-US"/>
+              </w:rPr>
+            </w:pPr>
+            <w:r>
+              <w:rPr>
+                <w:rFonts w:ascii="Times New Roman" w:eastAsia="Times New Roman" w:hAnsi="Times New Roman" w:cs="Times New Roman"/>
+                <w:color w:val="000000"/>
+                <w:sz w:val="20"/>
+                <w:szCs w:val="20"/>
+                <w:lang w:eastAsia="en-US"/>
+              </w:rPr>
+              <w:t>Instantiates the Display class with the data</w:t>
+            </w:r>
+          </w:p>
+        </w:tc>
+      </w:tr>
+    </w:tbl>
+    <w:p>
+      <w:pPr>
+        <w:spacing w:after="240" w:line="240" w:lineRule="auto"/>
+        <w:rPr>
+          <w:rFonts w:ascii="Times New Roman" w:eastAsia="Times New Roman" w:hAnsi="Times New Roman" w:cs="Times New Roman"/>
+          <w:sz w:val="24"/>
+          <w:szCs w:val="24"/>
+          <w:lang w:eastAsia="en-US"/>
+        </w:rPr>
+      </w:pPr>
+    </w:p>
+    <w:tbl>
+      <w:tblPr>
+        <w:tblW w:w="10224" w:type="dxa"/>
+        <w:tblCellMar>
+          <w:top w:w="15" w:type="dxa"/>
+          <w:left w:w="15" w:type="dxa"/>
+          <w:bottom w:w="15" w:type="dxa"/>
+          <w:right w:w="15" w:type="dxa"/>
+        </w:tblCellMar>
+        <w:tblLook w:val="04A0" w:firstRow="1" w:lastRow="0" w:firstColumn="1" w:lastColumn="0" w:noHBand="0" w:noVBand="1"/>
+      </w:tblPr>
+      <w:tblGrid>
+        <w:gridCol w:w="2780"/>
+        <w:gridCol w:w="7444"/>
+      </w:tblGrid>
+      <w:tr>
+        <w:tc>
+          <w:tcPr>
+            <w:tcW w:w="2780" w:type="dxa"/>
+            <w:tcBorders>
+              <w:top w:val="single" w:sz="8" w:space="0" w:color="000000"/>
+              <w:left w:val="single" w:sz="8" w:space="0" w:color="000000"/>
+              <w:bottom w:val="single" w:sz="8" w:space="0" w:color="000000"/>
+              <w:right w:val="single" w:sz="8" w:space="0" w:color="000000"/>
+            </w:tcBorders>
+            <w:tcMar>
+              <w:top w:w="100" w:type="dxa"/>
+              <w:left w:w="100" w:type="dxa"/>
+              <w:bottom w:w="100" w:type="dxa"/>
+              <w:right w:w="100" w:type="dxa"/>
+            </w:tcMar>
+            <w:hideMark/>
+          </w:tcPr>
+          <w:p>
+            <w:pPr>
+              <w:spacing w:after="0" w:line="240" w:lineRule="auto"/>
+              <w:rPr>
+                <w:rFonts w:ascii="Times New Roman" w:eastAsia="Times New Roman" w:hAnsi="Times New Roman" w:cs="Times New Roman"/>
+                <w:sz w:val="24"/>
+                <w:szCs w:val="24"/>
+                <w:lang w:eastAsia="en-US"/>
+              </w:rPr>
+            </w:pPr>
+            <w:r>
+              <w:rPr>
+                <w:rFonts w:ascii="Times New Roman" w:eastAsia="Times New Roman" w:hAnsi="Times New Roman" w:cs="Times New Roman"/>
+                <w:color w:val="000000"/>
+                <w:sz w:val="20"/>
+                <w:szCs w:val="20"/>
+                <w:lang w:eastAsia="en-US"/>
+              </w:rPr>
+              <w:t>Name</w:t>
+            </w:r>
+          </w:p>
+        </w:tc>
+        <w:tc>
+          <w:tcPr>
+            <w:tcW w:w="7444" w:type="dxa"/>
+            <w:tcBorders>
+              <w:top w:val="single" w:sz="8" w:space="0" w:color="000000"/>
+              <w:left w:val="single" w:sz="8" w:space="0" w:color="000000"/>
+              <w:bottom w:val="single" w:sz="8" w:space="0" w:color="000000"/>
+              <w:right w:val="single" w:sz="8" w:space="0" w:color="000000"/>
+            </w:tcBorders>
+            <w:tcMar>
+              <w:top w:w="100" w:type="dxa"/>
+              <w:left w:w="100" w:type="dxa"/>
+              <w:bottom w:w="100" w:type="dxa"/>
+              <w:right w:w="100" w:type="dxa"/>
+            </w:tcMar>
+            <w:hideMark/>
+          </w:tcPr>
+          <w:p>
+            <w:pPr>
+              <w:spacing w:after="0" w:line="240" w:lineRule="auto"/>
+              <w:rPr>
+                <w:rFonts w:ascii="Times New Roman" w:eastAsia="Times New Roman" w:hAnsi="Times New Roman" w:cs="Times New Roman"/>
+                <w:sz w:val="24"/>
+                <w:szCs w:val="24"/>
+                <w:lang w:eastAsia="en-US"/>
+              </w:rPr>
+            </w:pPr>
+            <w:r>
+              <w:rPr>
+                <w:rFonts w:ascii="Times New Roman" w:eastAsia="Times New Roman" w:hAnsi="Times New Roman" w:cs="Times New Roman"/>
+                <w:color w:val="000000"/>
+                <w:sz w:val="20"/>
+                <w:szCs w:val="20"/>
+                <w:lang w:eastAsia="en-US"/>
+              </w:rPr>
+              <w:t>Data Interpreter</w:t>
+            </w:r>
+          </w:p>
+        </w:tc>
+      </w:tr>
+      <w:tr>
+        <w:tc>
+          <w:tcPr>
+            <w:tcW w:w="2780" w:type="dxa"/>
+            <w:tcBorders>
+              <w:top w:val="single" w:sz="8" w:space="0" w:color="000000"/>
+              <w:left w:val="single" w:sz="8" w:space="0" w:color="000000"/>
+              <w:bottom w:val="single" w:sz="8" w:space="0" w:color="000000"/>
+              <w:right w:val="single" w:sz="8" w:space="0" w:color="000000"/>
+            </w:tcBorders>
+            <w:tcMar>
+              <w:top w:w="100" w:type="dxa"/>
+              <w:left w:w="100" w:type="dxa"/>
+              <w:bottom w:w="100" w:type="dxa"/>
+              <w:right w:w="100" w:type="dxa"/>
+            </w:tcMar>
+            <w:hideMark/>
+          </w:tcPr>
+          <w:p>
+            <w:pPr>
+              <w:spacing w:after="0" w:line="240" w:lineRule="auto"/>
+              <w:rPr>
+                <w:rFonts w:ascii="Times New Roman" w:eastAsia="Times New Roman" w:hAnsi="Times New Roman" w:cs="Times New Roman"/>
+                <w:sz w:val="24"/>
+                <w:szCs w:val="24"/>
+                <w:lang w:eastAsia="en-US"/>
+              </w:rPr>
+            </w:pPr>
+            <w:r>
+              <w:rPr>
+                <w:rFonts w:ascii="Times New Roman" w:eastAsia="Times New Roman" w:hAnsi="Times New Roman" w:cs="Times New Roman"/>
+                <w:color w:val="000000"/>
+                <w:sz w:val="20"/>
+                <w:szCs w:val="20"/>
+                <w:lang w:eastAsia="en-US"/>
+              </w:rPr>
+              <w:t>Description</w:t>
+            </w:r>
+          </w:p>
+        </w:tc>
+        <w:tc>
+          <w:tcPr>
+            <w:tcW w:w="7444" w:type="dxa"/>
+            <w:tcBorders>
+              <w:top w:val="single" w:sz="8" w:space="0" w:color="000000"/>
+              <w:left w:val="single" w:sz="8" w:space="0" w:color="000000"/>
+              <w:bottom w:val="single" w:sz="8" w:space="0" w:color="000000"/>
+              <w:right w:val="single" w:sz="8" w:space="0" w:color="000000"/>
+            </w:tcBorders>
+            <w:tcMar>
+              <w:top w:w="100" w:type="dxa"/>
+              <w:left w:w="100" w:type="dxa"/>
+              <w:bottom w:w="100" w:type="dxa"/>
+              <w:right w:w="100" w:type="dxa"/>
+            </w:tcMar>
+            <w:hideMark/>
+          </w:tcPr>
+          <w:p>
+            <w:pPr>
+              <w:spacing w:after="0" w:line="240" w:lineRule="auto"/>
+              <w:rPr>
+                <w:rFonts w:ascii="Times New Roman" w:eastAsia="Times New Roman" w:hAnsi="Times New Roman" w:cs="Times New Roman"/>
+                <w:sz w:val="24"/>
+                <w:szCs w:val="24"/>
+                <w:lang w:eastAsia="en-US"/>
+              </w:rPr>
+            </w:pPr>
+            <w:r>
+              <w:rPr>
+                <w:rFonts w:ascii="Times New Roman" w:eastAsia="Times New Roman" w:hAnsi="Times New Roman" w:cs="Times New Roman"/>
+                <w:color w:val="000000"/>
+                <w:sz w:val="20"/>
+                <w:szCs w:val="20"/>
+                <w:lang w:eastAsia="en-US"/>
+              </w:rPr>
+              <w:t>It reads in student information and converts it into usable data</w:t>
+            </w:r>
+          </w:p>
+        </w:tc>
+      </w:tr>
+      <w:tr>
+        <w:tc>
+          <w:tcPr>
+            <w:tcW w:w="2780" w:type="dxa"/>
+            <w:tcBorders>
+              <w:top w:val="single" w:sz="8" w:space="0" w:color="000000"/>
+              <w:left w:val="single" w:sz="8" w:space="0" w:color="000000"/>
+              <w:bottom w:val="single" w:sz="8" w:space="0" w:color="000000"/>
+              <w:right w:val="single" w:sz="8" w:space="0" w:color="000000"/>
+            </w:tcBorders>
+            <w:tcMar>
+              <w:top w:w="100" w:type="dxa"/>
+              <w:left w:w="100" w:type="dxa"/>
+              <w:bottom w:w="100" w:type="dxa"/>
+              <w:right w:w="100" w:type="dxa"/>
+            </w:tcMar>
+            <w:hideMark/>
+          </w:tcPr>
+          <w:p>
+            <w:pPr>
+              <w:spacing w:after="0" w:line="240" w:lineRule="auto"/>
+              <w:rPr>
+                <w:rFonts w:ascii="Times New Roman" w:eastAsia="Times New Roman" w:hAnsi="Times New Roman" w:cs="Times New Roman"/>
+                <w:sz w:val="24"/>
+                <w:szCs w:val="24"/>
+                <w:lang w:eastAsia="en-US"/>
+              </w:rPr>
+            </w:pPr>
+            <w:r>
+              <w:rPr>
+                <w:rFonts w:ascii="Times New Roman" w:eastAsia="Times New Roman" w:hAnsi="Times New Roman" w:cs="Times New Roman"/>
+                <w:color w:val="000000"/>
+                <w:sz w:val="20"/>
+                <w:szCs w:val="20"/>
+                <w:lang w:eastAsia="en-US"/>
+              </w:rPr>
+              <w:t>Responsibility (or Interface)</w:t>
+            </w:r>
+          </w:p>
+        </w:tc>
+        <w:tc>
+          <w:tcPr>
+            <w:tcW w:w="7444" w:type="dxa"/>
+            <w:tcBorders>
+              <w:top w:val="single" w:sz="8" w:space="0" w:color="000000"/>
+              <w:left w:val="single" w:sz="8" w:space="0" w:color="000000"/>
+              <w:bottom w:val="single" w:sz="8" w:space="0" w:color="000000"/>
+              <w:right w:val="single" w:sz="8" w:space="0" w:color="000000"/>
+            </w:tcBorders>
+            <w:tcMar>
+              <w:top w:w="100" w:type="dxa"/>
+              <w:left w:w="100" w:type="dxa"/>
+              <w:bottom w:w="100" w:type="dxa"/>
+              <w:right w:w="100" w:type="dxa"/>
+            </w:tcMar>
+            <w:hideMark/>
+          </w:tcPr>
+          <w:p>
+            <w:pPr>
+              <w:numPr>
+                <w:ilvl w:val="0"/>
+                <w:numId w:val="12"/>
+              </w:numPr>
+              <w:spacing w:after="0" w:line="240" w:lineRule="auto"/>
+              <w:textAlignment w:val="baseline"/>
+              <w:rPr>
+                <w:rFonts w:ascii="Times New Roman" w:eastAsia="Times New Roman" w:hAnsi="Times New Roman" w:cs="Times New Roman"/>
+                <w:color w:val="000000"/>
+                <w:sz w:val="20"/>
+                <w:szCs w:val="20"/>
+                <w:lang w:eastAsia="en-US"/>
+              </w:rPr>
+            </w:pPr>
+            <w:r>
+              <w:rPr>
+                <w:rFonts w:ascii="Times New Roman" w:eastAsia="Times New Roman" w:hAnsi="Times New Roman" w:cs="Times New Roman"/>
+                <w:color w:val="000000"/>
+                <w:sz w:val="20"/>
+                <w:szCs w:val="20"/>
+                <w:lang w:eastAsia="en-US"/>
+              </w:rPr>
+              <w:t>Reads and parses data from an XML file</w:t>
+            </w:r>
+          </w:p>
+          <w:p>
+            <w:pPr>
+              <w:numPr>
+                <w:ilvl w:val="0"/>
+                <w:numId w:val="12"/>
+              </w:numPr>
+              <w:spacing w:after="0" w:line="240" w:lineRule="auto"/>
+              <w:textAlignment w:val="baseline"/>
+              <w:rPr>
+                <w:rFonts w:ascii="Times New Roman" w:eastAsia="Times New Roman" w:hAnsi="Times New Roman" w:cs="Times New Roman"/>
+                <w:color w:val="000000"/>
+                <w:sz w:val="20"/>
+                <w:szCs w:val="20"/>
+                <w:lang w:eastAsia="en-US"/>
+              </w:rPr>
+            </w:pPr>
+            <w:r>
+              <w:rPr>
+                <w:rFonts w:ascii="Times New Roman" w:eastAsia="Times New Roman" w:hAnsi="Times New Roman" w:cs="Times New Roman"/>
+                <w:color w:val="000000"/>
+                <w:sz w:val="20"/>
+                <w:szCs w:val="20"/>
+                <w:lang w:eastAsia="en-US"/>
+              </w:rPr>
+              <w:t>Creates Student objects from the data</w:t>
+            </w:r>
+          </w:p>
+        </w:tc>
+      </w:tr>
+    </w:tbl>
+    <w:p>
+      <w:pPr>
+        <w:spacing w:after="0" w:line="240" w:lineRule="auto"/>
+        <w:rPr>
+          <w:rFonts w:ascii="Times New Roman" w:eastAsia="Times New Roman" w:hAnsi="Times New Roman" w:cs="Times New Roman"/>
+          <w:sz w:val="24"/>
+          <w:szCs w:val="24"/>
+          <w:lang w:eastAsia="en-US"/>
+        </w:rPr>
+      </w:pPr>
+    </w:p>
+    <w:tbl>
+      <w:tblPr>
+        <w:tblW w:w="10224" w:type="dxa"/>
+        <w:tblCellMar>
+          <w:top w:w="15" w:type="dxa"/>
+          <w:left w:w="15" w:type="dxa"/>
+          <w:bottom w:w="15" w:type="dxa"/>
+          <w:right w:w="15" w:type="dxa"/>
+        </w:tblCellMar>
+        <w:tblLook w:val="04A0" w:firstRow="1" w:lastRow="0" w:firstColumn="1" w:lastColumn="0" w:noHBand="0" w:noVBand="1"/>
+      </w:tblPr>
+      <w:tblGrid>
+        <w:gridCol w:w="2780"/>
+        <w:gridCol w:w="7444"/>
+      </w:tblGrid>
+      <w:tr>
+        <w:tc>
+          <w:tcPr>
+            <w:tcW w:w="2780" w:type="dxa"/>
+            <w:tcBorders>
+              <w:top w:val="single" w:sz="8" w:space="0" w:color="000000"/>
+              <w:left w:val="single" w:sz="8" w:space="0" w:color="000000"/>
+              <w:bottom w:val="single" w:sz="8" w:space="0" w:color="000000"/>
+              <w:right w:val="single" w:sz="8" w:space="0" w:color="000000"/>
+            </w:tcBorders>
+            <w:tcMar>
+              <w:top w:w="100" w:type="dxa"/>
+              <w:left w:w="100" w:type="dxa"/>
+              <w:bottom w:w="100" w:type="dxa"/>
+              <w:right w:w="100" w:type="dxa"/>
+            </w:tcMar>
+            <w:hideMark/>
+          </w:tcPr>
+          <w:p>
+            <w:pPr>
+              <w:spacing w:after="0" w:line="240" w:lineRule="auto"/>
+              <w:rPr>
+                <w:rFonts w:ascii="Times New Roman" w:eastAsia="Times New Roman" w:hAnsi="Times New Roman" w:cs="Times New Roman"/>
+                <w:sz w:val="24"/>
+                <w:szCs w:val="24"/>
+                <w:lang w:eastAsia="en-US"/>
+              </w:rPr>
+            </w:pPr>
+            <w:r>
+              <w:rPr>
+                <w:rFonts w:ascii="Times New Roman" w:eastAsia="Times New Roman" w:hAnsi="Times New Roman" w:cs="Times New Roman"/>
+                <w:color w:val="000000"/>
+                <w:sz w:val="20"/>
+                <w:szCs w:val="20"/>
+                <w:lang w:eastAsia="en-US"/>
+              </w:rPr>
+              <w:t>Name</w:t>
+            </w:r>
+          </w:p>
+        </w:tc>
+        <w:tc>
+          <w:tcPr>
+            <w:tcW w:w="7444" w:type="dxa"/>
+            <w:tcBorders>
+              <w:top w:val="single" w:sz="8" w:space="0" w:color="000000"/>
+              <w:left w:val="single" w:sz="8" w:space="0" w:color="000000"/>
+              <w:bottom w:val="single" w:sz="8" w:space="0" w:color="000000"/>
+              <w:right w:val="single" w:sz="8" w:space="0" w:color="000000"/>
+            </w:tcBorders>
+            <w:tcMar>
+              <w:top w:w="100" w:type="dxa"/>
+              <w:left w:w="100" w:type="dxa"/>
+              <w:bottom w:w="100" w:type="dxa"/>
+              <w:right w:w="100" w:type="dxa"/>
+            </w:tcMar>
+            <w:hideMark/>
+          </w:tcPr>
+          <w:p>
+            <w:pPr>
+              <w:spacing w:after="0" w:line="240" w:lineRule="auto"/>
+              <w:rPr>
+                <w:rFonts w:ascii="Times New Roman" w:eastAsia="Times New Roman" w:hAnsi="Times New Roman" w:cs="Times New Roman"/>
+                <w:sz w:val="24"/>
+                <w:szCs w:val="24"/>
+                <w:lang w:eastAsia="en-US"/>
+              </w:rPr>
+            </w:pPr>
+            <w:r>
+              <w:rPr>
+                <w:rFonts w:ascii="Times New Roman" w:eastAsia="Times New Roman" w:hAnsi="Times New Roman" w:cs="Times New Roman"/>
+                <w:color w:val="000000"/>
+                <w:sz w:val="20"/>
+                <w:szCs w:val="20"/>
+                <w:lang w:eastAsia="en-US"/>
+              </w:rPr>
+              <w:t>Display</w:t>
+            </w:r>
+          </w:p>
+        </w:tc>
+      </w:tr>
+      <w:tr>
+        <w:tc>
+          <w:tcPr>
+            <w:tcW w:w="2780" w:type="dxa"/>
+            <w:tcBorders>
+              <w:top w:val="single" w:sz="8" w:space="0" w:color="000000"/>
+              <w:left w:val="single" w:sz="8" w:space="0" w:color="000000"/>
+              <w:bottom w:val="single" w:sz="8" w:space="0" w:color="000000"/>
+              <w:right w:val="single" w:sz="8" w:space="0" w:color="000000"/>
+            </w:tcBorders>
+            <w:tcMar>
+              <w:top w:w="100" w:type="dxa"/>
+              <w:left w:w="100" w:type="dxa"/>
+              <w:bottom w:w="100" w:type="dxa"/>
+              <w:right w:w="100" w:type="dxa"/>
+            </w:tcMar>
+            <w:hideMark/>
+          </w:tcPr>
+          <w:p>
+            <w:pPr>
+              <w:spacing w:after="0" w:line="240" w:lineRule="auto"/>
+              <w:rPr>
+                <w:rFonts w:ascii="Times New Roman" w:eastAsia="Times New Roman" w:hAnsi="Times New Roman" w:cs="Times New Roman"/>
+                <w:sz w:val="24"/>
+                <w:szCs w:val="24"/>
+                <w:lang w:eastAsia="en-US"/>
+              </w:rPr>
+            </w:pPr>
+            <w:r>
+              <w:rPr>
+                <w:rFonts w:ascii="Times New Roman" w:eastAsia="Times New Roman" w:hAnsi="Times New Roman" w:cs="Times New Roman"/>
+                <w:color w:val="000000"/>
+                <w:sz w:val="20"/>
+                <w:szCs w:val="20"/>
+                <w:lang w:eastAsia="en-US"/>
+              </w:rPr>
+              <w:t>Description</w:t>
+            </w:r>
+          </w:p>
+        </w:tc>
+        <w:tc>
+          <w:tcPr>
+            <w:tcW w:w="7444" w:type="dxa"/>
+            <w:tcBorders>
+              <w:top w:val="single" w:sz="8" w:space="0" w:color="000000"/>
+              <w:left w:val="single" w:sz="8" w:space="0" w:color="000000"/>
+              <w:bottom w:val="single" w:sz="8" w:space="0" w:color="000000"/>
+              <w:right w:val="single" w:sz="8" w:space="0" w:color="000000"/>
+            </w:tcBorders>
+            <w:tcMar>
+              <w:top w:w="100" w:type="dxa"/>
+              <w:left w:w="100" w:type="dxa"/>
+              <w:bottom w:w="100" w:type="dxa"/>
+              <w:right w:w="100" w:type="dxa"/>
+            </w:tcMar>
+            <w:hideMark/>
+          </w:tcPr>
+          <w:p>
+            <w:pPr>
+              <w:spacing w:after="0" w:line="240" w:lineRule="auto"/>
+              <w:rPr>
+                <w:rFonts w:ascii="Times New Roman" w:eastAsia="Times New Roman" w:hAnsi="Times New Roman" w:cs="Times New Roman"/>
+                <w:sz w:val="24"/>
+                <w:szCs w:val="24"/>
+                <w:lang w:eastAsia="en-US"/>
+              </w:rPr>
+            </w:pPr>
+            <w:r>
+              <w:rPr>
+                <w:rFonts w:ascii="Times New Roman" w:eastAsia="Times New Roman" w:hAnsi="Times New Roman" w:cs="Times New Roman"/>
+                <w:color w:val="000000"/>
+                <w:sz w:val="20"/>
+                <w:szCs w:val="20"/>
+                <w:lang w:eastAsia="en-US"/>
+              </w:rPr>
+              <w:t>It assembles the GUI of the program and manages the communication with the Backend class</w:t>
+            </w:r>
+          </w:p>
+        </w:tc>
+      </w:tr>
+      <w:tr>
+        <w:tc>
+          <w:tcPr>
+            <w:tcW w:w="2780" w:type="dxa"/>
+            <w:tcBorders>
+              <w:top w:val="single" w:sz="8" w:space="0" w:color="000000"/>
+              <w:left w:val="single" w:sz="8" w:space="0" w:color="000000"/>
+              <w:bottom w:val="single" w:sz="8" w:space="0" w:color="000000"/>
+              <w:right w:val="single" w:sz="8" w:space="0" w:color="000000"/>
+            </w:tcBorders>
+            <w:tcMar>
+              <w:top w:w="100" w:type="dxa"/>
+              <w:left w:w="100" w:type="dxa"/>
+              <w:bottom w:w="100" w:type="dxa"/>
+              <w:right w:w="100" w:type="dxa"/>
+            </w:tcMar>
+            <w:hideMark/>
+          </w:tcPr>
+          <w:p>
+            <w:pPr>
+              <w:spacing w:after="0" w:line="240" w:lineRule="auto"/>
+              <w:rPr>
+                <w:rFonts w:ascii="Times New Roman" w:eastAsia="Times New Roman" w:hAnsi="Times New Roman" w:cs="Times New Roman"/>
+                <w:sz w:val="24"/>
+                <w:szCs w:val="24"/>
+                <w:lang w:eastAsia="en-US"/>
+              </w:rPr>
+            </w:pPr>
+            <w:r>
+              <w:rPr>
+                <w:rFonts w:ascii="Times New Roman" w:eastAsia="Times New Roman" w:hAnsi="Times New Roman" w:cs="Times New Roman"/>
+                <w:color w:val="000000"/>
+                <w:sz w:val="20"/>
+                <w:szCs w:val="20"/>
+                <w:lang w:eastAsia="en-US"/>
+              </w:rPr>
+              <w:t>Responsibility (or Interface)</w:t>
+            </w:r>
+          </w:p>
+        </w:tc>
+        <w:tc>
+          <w:tcPr>
+            <w:tcW w:w="7444" w:type="dxa"/>
+            <w:tcBorders>
+              <w:top w:val="single" w:sz="8" w:space="0" w:color="000000"/>
+              <w:left w:val="single" w:sz="8" w:space="0" w:color="000000"/>
+              <w:bottom w:val="single" w:sz="8" w:space="0" w:color="000000"/>
+              <w:right w:val="single" w:sz="8" w:space="0" w:color="000000"/>
+            </w:tcBorders>
+            <w:tcMar>
+              <w:top w:w="100" w:type="dxa"/>
+              <w:left w:w="100" w:type="dxa"/>
+              <w:bottom w:w="100" w:type="dxa"/>
+              <w:right w:w="100" w:type="dxa"/>
+            </w:tcMar>
+            <w:hideMark/>
+          </w:tcPr>
+          <w:p>
+            <w:pPr>
+              <w:numPr>
+                <w:ilvl w:val="0"/>
+                <w:numId w:val="13"/>
+              </w:numPr>
+              <w:spacing w:after="0" w:line="240" w:lineRule="auto"/>
+              <w:textAlignment w:val="baseline"/>
+              <w:rPr>
+                <w:rFonts w:ascii="Times New Roman" w:eastAsia="Times New Roman" w:hAnsi="Times New Roman" w:cs="Times New Roman"/>
+                <w:color w:val="000000"/>
+                <w:sz w:val="20"/>
+                <w:szCs w:val="20"/>
+                <w:lang w:eastAsia="en-US"/>
+              </w:rPr>
+            </w:pPr>
+            <w:r>
+              <w:rPr>
+                <w:rFonts w:ascii="Times New Roman" w:eastAsia="Times New Roman" w:hAnsi="Times New Roman" w:cs="Times New Roman"/>
+                <w:color w:val="000000"/>
+                <w:sz w:val="20"/>
+                <w:szCs w:val="20"/>
+                <w:lang w:eastAsia="en-US"/>
+              </w:rPr>
+              <w:t>Builds GUI from with Swing components</w:t>
+            </w:r>
+          </w:p>
+        </w:tc>
+      </w:tr>
+    </w:tbl>
+    <w:p>
+      <w:pPr>
+        <w:pStyle w:val="NormalWeb"/>
+        <w:spacing w:before="0" w:beforeAutospacing="0" w:after="0" w:afterAutospacing="0"/>
+        <w:textAlignment w:val="baseline"/>
+        <w:rPr>
           <w:color w:val="000000"/>
           <w:sz w:val="22"/>
           <w:szCs w:val="22"/>
@@ -2733,6 +3920,18 @@
     </w:p>
     <w:p>
       <w:pPr>
+        <w:pStyle w:val="NormalWeb"/>
+        <w:spacing w:before="0" w:beforeAutospacing="0" w:after="0" w:afterAutospacing="0"/>
+        <w:textAlignment w:val="baseline"/>
+        <w:rPr>
+          <w:color w:val="000000"/>
+          <w:sz w:val="22"/>
+          <w:szCs w:val="22"/>
+        </w:rPr>
+      </w:pPr>
+    </w:p>
+    <w:p>
+      <w:pPr>
         <w:spacing w:line="240" w:lineRule="auto"/>
         <w:rPr>
           <w:rFonts w:ascii="Times New Roman" w:hAnsi="Times New Roman" w:cs="Times New Roman"/>
@@ -2757,69 +3956,260 @@
     </w:p>
     <w:p>
       <w:pPr>
-        <w:spacing w:line="240" w:lineRule="auto"/>
-        <w:rPr>
-          <w:rFonts w:ascii="Times New Roman" w:hAnsi="Times New Roman" w:cs="Times New Roman"/>
-          <w:sz w:val="20"/>
-          <w:szCs w:val="20"/>
-        </w:rPr>
-      </w:pPr>
-      <w:r>
-        <w:rPr>
-          <w:rFonts w:ascii="Times New Roman" w:hAnsi="Times New Roman" w:cs="Times New Roman"/>
-          <w:sz w:val="20"/>
-          <w:szCs w:val="20"/>
-        </w:rPr>
-        <w:t xml:space="preserve">Following two test cases show </w:t>
-      </w:r>
-      <w:r>
-        <w:rPr>
-          <w:rFonts w:ascii="Times New Roman" w:hAnsi="Times New Roman" w:cs="Times New Roman"/>
-          <w:sz w:val="20"/>
-          <w:szCs w:val="20"/>
-        </w:rPr>
-        <w:t>the basic operations of “Meeting Scheduler”.</w:t>
-      </w:r>
-    </w:p>
-    <w:p>
-      <w:pPr>
-        <w:spacing w:line="240" w:lineRule="auto"/>
-        <w:rPr>
-          <w:rFonts w:ascii="Times New Roman" w:hAnsi="Times New Roman" w:cs="Times New Roman"/>
+        <w:pStyle w:val="NormalWeb"/>
+        <w:spacing w:before="0" w:beforeAutospacing="0" w:after="160" w:afterAutospacing="0"/>
+      </w:pPr>
+      <w:r>
+        <w:rPr>
+          <w:color w:val="000000"/>
+          <w:sz w:val="20"/>
+          <w:szCs w:val="20"/>
+        </w:rPr>
+        <w:t>Following two test cases show the basic operations of “Meeting Scheduler”.</w:t>
+      </w:r>
+    </w:p>
+    <w:p>
+      <w:pPr>
+        <w:pStyle w:val="NormalWeb"/>
+        <w:spacing w:before="0" w:beforeAutospacing="0" w:after="160" w:afterAutospacing="0"/>
+      </w:pPr>
+      <w:r>
+        <w:rPr>
           <w:b/>
           <w:bCs/>
-          <w:sz w:val="20"/>
-          <w:szCs w:val="20"/>
-        </w:rPr>
-      </w:pPr>
-      <w:r>
-        <w:rPr>
-          <w:rFonts w:ascii="Times New Roman" w:hAnsi="Times New Roman" w:cs="Times New Roman"/>
+          <w:color w:val="000000"/>
+          <w:sz w:val="20"/>
+          <w:szCs w:val="20"/>
+        </w:rPr>
+        <w:t>Test Case 1 (for Use Case 1)</w:t>
+      </w:r>
+    </w:p>
+    <w:p>
+      <w:pPr>
+        <w:pStyle w:val="NormalWeb"/>
+        <w:numPr>
+          <w:ilvl w:val="0"/>
+          <w:numId w:val="14"/>
+        </w:numPr>
+        <w:spacing w:before="0" w:beforeAutospacing="0" w:after="0" w:afterAutospacing="0"/>
+        <w:textAlignment w:val="baseline"/>
+        <w:rPr>
+          <w:color w:val="000000"/>
+          <w:sz w:val="20"/>
+          <w:szCs w:val="20"/>
+        </w:rPr>
+      </w:pPr>
+      <w:r>
+        <w:rPr>
+          <w:color w:val="000000"/>
+          <w:sz w:val="20"/>
+          <w:szCs w:val="20"/>
+        </w:rPr>
+        <w:t>Precondition</w:t>
+      </w:r>
+    </w:p>
+    <w:p>
+      <w:pPr>
+        <w:pStyle w:val="NormalWeb"/>
+        <w:numPr>
+          <w:ilvl w:val="1"/>
+          <w:numId w:val="15"/>
+        </w:numPr>
+        <w:spacing w:before="0" w:beforeAutospacing="0" w:after="0" w:afterAutospacing="0"/>
+        <w:textAlignment w:val="baseline"/>
+        <w:rPr>
+          <w:color w:val="000000"/>
+          <w:sz w:val="20"/>
+          <w:szCs w:val="20"/>
+        </w:rPr>
+      </w:pPr>
+      <w:r>
+        <w:rPr>
+          <w:color w:val="000000"/>
+          <w:sz w:val="20"/>
+          <w:szCs w:val="20"/>
+        </w:rPr>
+        <w:t>Input file (.xml) contains schedules of students in a pre-defined format.</w:t>
+      </w:r>
+    </w:p>
+    <w:p>
+      <w:pPr>
+        <w:pStyle w:val="NormalWeb"/>
+        <w:numPr>
+          <w:ilvl w:val="0"/>
+          <w:numId w:val="15"/>
+        </w:numPr>
+        <w:spacing w:before="0" w:beforeAutospacing="0" w:after="0" w:afterAutospacing="0"/>
+        <w:textAlignment w:val="baseline"/>
+        <w:rPr>
+          <w:color w:val="000000"/>
+          <w:sz w:val="20"/>
+          <w:szCs w:val="20"/>
+        </w:rPr>
+      </w:pPr>
+      <w:r>
+        <w:rPr>
+          <w:color w:val="000000"/>
+          <w:sz w:val="20"/>
+          <w:szCs w:val="20"/>
+        </w:rPr>
+        <w:t>Procedure</w:t>
+      </w:r>
+    </w:p>
+    <w:p>
+      <w:pPr>
+        <w:pStyle w:val="NormalWeb"/>
+        <w:numPr>
+          <w:ilvl w:val="1"/>
+          <w:numId w:val="15"/>
+        </w:numPr>
+        <w:spacing w:before="0" w:beforeAutospacing="0" w:after="0" w:afterAutospacing="0"/>
+        <w:textAlignment w:val="baseline"/>
+        <w:rPr>
+          <w:color w:val="000000"/>
+          <w:sz w:val="20"/>
+          <w:szCs w:val="20"/>
+        </w:rPr>
+      </w:pPr>
+      <w:r>
+        <w:rPr>
+          <w:color w:val="000000"/>
+          <w:sz w:val="20"/>
+          <w:szCs w:val="20"/>
+        </w:rPr>
+        <w:t>Step 1: Run the “Meeting Scheduler” program</w:t>
+      </w:r>
+    </w:p>
+    <w:p>
+      <w:pPr>
+        <w:pStyle w:val="NormalWeb"/>
+        <w:numPr>
+          <w:ilvl w:val="1"/>
+          <w:numId w:val="15"/>
+        </w:numPr>
+        <w:spacing w:before="0" w:beforeAutospacing="0" w:after="0" w:afterAutospacing="0"/>
+        <w:textAlignment w:val="baseline"/>
+        <w:rPr>
+          <w:color w:val="000000"/>
+          <w:sz w:val="20"/>
+          <w:szCs w:val="20"/>
+        </w:rPr>
+      </w:pPr>
+      <w:r>
+        <w:rPr>
+          <w:color w:val="000000"/>
+          <w:sz w:val="20"/>
+          <w:szCs w:val="20"/>
+        </w:rPr>
+        <w:t>Step 2: “Display Screen 1” pops up (All students are enabled by default)</w:t>
+      </w:r>
+    </w:p>
+    <w:p>
+      <w:pPr>
+        <w:pStyle w:val="NormalWeb"/>
+        <w:numPr>
+          <w:ilvl w:val="1"/>
+          <w:numId w:val="15"/>
+        </w:numPr>
+        <w:spacing w:before="0" w:beforeAutospacing="0" w:after="0" w:afterAutospacing="0"/>
+        <w:textAlignment w:val="baseline"/>
+        <w:rPr>
+          <w:color w:val="000000"/>
+          <w:sz w:val="20"/>
+          <w:szCs w:val="20"/>
+        </w:rPr>
+      </w:pPr>
+      <w:r>
+        <w:rPr>
+          <w:color w:val="000000"/>
+          <w:sz w:val="20"/>
+          <w:szCs w:val="20"/>
+        </w:rPr>
+        <w:t>Step 3: Click the “Generate” button</w:t>
+      </w:r>
+    </w:p>
+    <w:p>
+      <w:pPr>
+        <w:pStyle w:val="NormalWeb"/>
+        <w:numPr>
+          <w:ilvl w:val="0"/>
+          <w:numId w:val="15"/>
+        </w:numPr>
+        <w:spacing w:before="0" w:beforeAutospacing="0" w:after="0" w:afterAutospacing="0"/>
+        <w:textAlignment w:val="baseline"/>
+        <w:rPr>
+          <w:color w:val="000000"/>
+          <w:sz w:val="20"/>
+          <w:szCs w:val="20"/>
+        </w:rPr>
+      </w:pPr>
+      <w:r>
+        <w:rPr>
+          <w:color w:val="000000"/>
+          <w:sz w:val="20"/>
+          <w:szCs w:val="20"/>
+        </w:rPr>
+        <w:t>Expected Results</w:t>
+      </w:r>
+    </w:p>
+    <w:p>
+      <w:pPr>
+        <w:pStyle w:val="NormalWeb"/>
+        <w:numPr>
+          <w:ilvl w:val="1"/>
+          <w:numId w:val="15"/>
+        </w:numPr>
+        <w:spacing w:before="0" w:beforeAutospacing="0" w:after="160" w:afterAutospacing="0"/>
+        <w:textAlignment w:val="baseline"/>
+        <w:rPr>
+          <w:color w:val="000000"/>
+          <w:sz w:val="20"/>
+          <w:szCs w:val="20"/>
+        </w:rPr>
+      </w:pPr>
+      <w:r>
+        <w:rPr>
+          <w:color w:val="000000"/>
+          <w:sz w:val="20"/>
+          <w:szCs w:val="20"/>
+        </w:rPr>
+        <w:t> Transition to “Display Screen 2” that displays the common availability of all the students</w:t>
+      </w:r>
+    </w:p>
+    <w:p>
+      <w:pPr>
+        <w:pStyle w:val="NormalWeb"/>
+        <w:spacing w:before="0" w:beforeAutospacing="0" w:after="160" w:afterAutospacing="0"/>
+      </w:pPr>
+      <w:r>
+        <w:rPr>
           <w:b/>
           <w:bCs/>
-          <w:sz w:val="20"/>
-          <w:szCs w:val="20"/>
-        </w:rPr>
-        <w:t>Test Case 1 (for Use Case 1)</w:t>
-      </w:r>
-    </w:p>
-    <w:p>
-      <w:pPr>
-        <w:pStyle w:val="ListParagraph"/>
+          <w:color w:val="000000"/>
+          <w:sz w:val="20"/>
+          <w:szCs w:val="20"/>
+        </w:rPr>
+        <w:t>Test Case 2 (for Use Case 2)</w:t>
+      </w:r>
+    </w:p>
+    <w:p>
+      <w:pPr>
+        <w:pStyle w:val="NormalWeb"/>
         <w:numPr>
           <w:ilvl w:val="0"/>
-          <w:numId w:val="8"/>
+          <w:numId w:val="16"/>
         </w:numPr>
-        <w:spacing w:line="240" w:lineRule="auto"/>
-        <w:rPr>
-          <w:rFonts w:ascii="Times New Roman" w:hAnsi="Times New Roman" w:cs="Times New Roman"/>
-          <w:sz w:val="20"/>
-          <w:szCs w:val="20"/>
-        </w:rPr>
-      </w:pPr>
-      <w:r>
-        <w:rPr>
-          <w:rFonts w:ascii="Times New Roman" w:hAnsi="Times New Roman" w:cs="Times New Roman"/>
+        <w:spacing w:before="0" w:beforeAutospacing="0" w:after="0" w:afterAutospacing="0"/>
+        <w:textAlignment w:val="baseline"/>
+        <w:rPr>
+          <w:color w:val="000000"/>
+          <w:sz w:val="20"/>
+          <w:szCs w:val="20"/>
+        </w:rPr>
+      </w:pPr>
+      <w:r>
+        <w:rPr>
+          <w:color w:val="000000"/>
           <w:sz w:val="20"/>
           <w:szCs w:val="20"/>
         </w:rPr>
@@ -2828,44 +4218,94 @@
     </w:p>
     <w:p>
       <w:pPr>
-        <w:pStyle w:val="ListParagraph"/>
+        <w:pStyle w:val="NormalWeb"/>
         <w:numPr>
           <w:ilvl w:val="1"/>
-          <w:numId w:val="8"/>
+          <w:numId w:val="17"/>
         </w:numPr>
-        <w:spacing w:line="240" w:lineRule="auto"/>
-        <w:rPr>
-          <w:rFonts w:ascii="Times New Roman" w:hAnsi="Times New Roman" w:cs="Times New Roman"/>
-          <w:sz w:val="20"/>
-          <w:szCs w:val="20"/>
-        </w:rPr>
-      </w:pPr>
-      <w:r>
-        <w:rPr>
-          <w:rFonts w:ascii="Times New Roman" w:hAnsi="Times New Roman" w:cs="Times New Roman"/>
-          <w:sz w:val="20"/>
-          <w:szCs w:val="20"/>
-        </w:rPr>
-        <w:t>Input file (.xml) contains schedules of students in a pre-defined format.</w:t>
-      </w:r>
-    </w:p>
-    <w:p>
-      <w:pPr>
-        <w:pStyle w:val="ListParagraph"/>
+        <w:spacing w:before="0" w:beforeAutospacing="0" w:after="0" w:afterAutospacing="0"/>
+        <w:textAlignment w:val="baseline"/>
+        <w:rPr>
+          <w:color w:val="000000"/>
+          <w:sz w:val="20"/>
+          <w:szCs w:val="20"/>
+        </w:rPr>
+      </w:pPr>
+      <w:r>
+        <w:rPr>
+          <w:color w:val="000000"/>
+          <w:sz w:val="20"/>
+          <w:szCs w:val="20"/>
+        </w:rPr>
+        <w:t>Input file (.xml) contains schedules of students (more than three) in a pre-defined format.</w:t>
+      </w:r>
+    </w:p>
+    <w:p>
+      <w:pPr>
+        <w:pStyle w:val="NormalWeb"/>
+        <w:numPr>
+          <w:ilvl w:val="1"/>
+          <w:numId w:val="17"/>
+        </w:numPr>
+        <w:spacing w:before="0" w:beforeAutospacing="0" w:after="0" w:afterAutospacing="0"/>
+        <w:textAlignment w:val="baseline"/>
+        <w:rPr>
+          <w:color w:val="000000"/>
+          <w:sz w:val="20"/>
+          <w:szCs w:val="20"/>
+        </w:rPr>
+      </w:pPr>
+      <w:r>
+        <w:rPr>
+          <w:color w:val="000000"/>
+          <w:sz w:val="20"/>
+          <w:szCs w:val="20"/>
+        </w:rPr>
+        <w:t>The user runs the “Meeting Scheduler’ program</w:t>
+      </w:r>
+    </w:p>
+    <w:p>
+      <w:pPr>
+        <w:pStyle w:val="NormalWeb"/>
+        <w:numPr>
+          <w:ilvl w:val="1"/>
+          <w:numId w:val="17"/>
+        </w:numPr>
+        <w:spacing w:before="0" w:beforeAutospacing="0" w:after="0" w:afterAutospacing="0"/>
+        <w:textAlignment w:val="baseline"/>
+        <w:rPr>
+          <w:color w:val="000000"/>
+          <w:sz w:val="20"/>
+          <w:szCs w:val="20"/>
+        </w:rPr>
+      </w:pPr>
+      <w:r>
+        <w:rPr>
+          <w:color w:val="000000"/>
+          <w:sz w:val="20"/>
+          <w:szCs w:val="20"/>
+        </w:rPr>
+        <w:t>The user is at “Display Screen 2” after generating a schedule from “Display Screen 1”</w:t>
+      </w:r>
+    </w:p>
+    <w:p>
+      <w:pPr>
+        <w:pStyle w:val="NormalWeb"/>
         <w:numPr>
           <w:ilvl w:val="0"/>
-          <w:numId w:val="8"/>
+          <w:numId w:val="17"/>
         </w:numPr>
-        <w:spacing w:line="240" w:lineRule="auto"/>
-        <w:rPr>
-          <w:rFonts w:ascii="Times New Roman" w:hAnsi="Times New Roman" w:cs="Times New Roman"/>
-          <w:sz w:val="20"/>
-          <w:szCs w:val="20"/>
-        </w:rPr>
-      </w:pPr>
-      <w:r>
-        <w:rPr>
-          <w:rFonts w:ascii="Times New Roman" w:hAnsi="Times New Roman" w:cs="Times New Roman"/>
+        <w:spacing w:before="0" w:beforeAutospacing="0" w:after="0" w:afterAutospacing="0"/>
+        <w:textAlignment w:val="baseline"/>
+        <w:rPr>
+          <w:color w:val="000000"/>
+          <w:sz w:val="20"/>
+          <w:szCs w:val="20"/>
+        </w:rPr>
+      </w:pPr>
+      <w:r>
+        <w:rPr>
+          <w:color w:val="000000"/>
           <w:sz w:val="20"/>
           <w:szCs w:val="20"/>
         </w:rPr>
@@ -2874,44 +4314,64 @@
     </w:p>
     <w:p>
       <w:pPr>
-        <w:pStyle w:val="ListParagraph"/>
+        <w:pStyle w:val="NormalWeb"/>
         <w:numPr>
           <w:ilvl w:val="1"/>
-          <w:numId w:val="8"/>
+          <w:numId w:val="17"/>
         </w:numPr>
-        <w:spacing w:line="240" w:lineRule="auto"/>
-        <w:rPr>
-          <w:rFonts w:ascii="Times New Roman" w:hAnsi="Times New Roman" w:cs="Times New Roman"/>
-          <w:sz w:val="20"/>
-          <w:szCs w:val="20"/>
-        </w:rPr>
-      </w:pPr>
-      <w:r>
-        <w:rPr>
-          <w:rFonts w:ascii="Times New Roman" w:hAnsi="Times New Roman" w:cs="Times New Roman"/>
-          <w:sz w:val="20"/>
-          <w:szCs w:val="20"/>
-        </w:rPr>
-        <w:t>Step 1: Run the “Meeting Scheduler” program</w:t>
-      </w:r>
-    </w:p>
-    <w:p>
-      <w:pPr>
-        <w:pStyle w:val="ListParagraph"/>
+        <w:spacing w:before="0" w:beforeAutospacing="0" w:after="0" w:afterAutospacing="0"/>
+        <w:textAlignment w:val="baseline"/>
+        <w:rPr>
+          <w:color w:val="000000"/>
+          <w:sz w:val="20"/>
+          <w:szCs w:val="20"/>
+        </w:rPr>
+      </w:pPr>
+      <w:r>
+        <w:rPr>
+          <w:color w:val="000000"/>
+          <w:sz w:val="20"/>
+          <w:szCs w:val="20"/>
+        </w:rPr>
+        <w:t xml:space="preserve">Step 1: Disable one student (e.g., </w:t>
+      </w:r>
+      <w:proofErr w:type="spellStart"/>
+      <w:r>
+        <w:rPr>
+          <w:color w:val="000000"/>
+          <w:sz w:val="20"/>
+          <w:szCs w:val="20"/>
+        </w:rPr>
+        <w:t>Kyungjae</w:t>
+      </w:r>
+      <w:proofErr w:type="spellEnd"/>
+      <w:r>
+        <w:rPr>
+          <w:color w:val="000000"/>
+          <w:sz w:val="20"/>
+          <w:szCs w:val="20"/>
+        </w:rPr>
+        <w:t xml:space="preserve"> Lee)</w:t>
+      </w:r>
+    </w:p>
+    <w:p>
+      <w:pPr>
+        <w:pStyle w:val="NormalWeb"/>
         <w:numPr>
           <w:ilvl w:val="1"/>
-          <w:numId w:val="8"/>
+          <w:numId w:val="17"/>
         </w:numPr>
-        <w:spacing w:line="240" w:lineRule="auto"/>
-        <w:rPr>
-          <w:rFonts w:ascii="Times New Roman" w:hAnsi="Times New Roman" w:cs="Times New Roman"/>
-          <w:sz w:val="20"/>
-          <w:szCs w:val="20"/>
-        </w:rPr>
-      </w:pPr>
-      <w:r>
-        <w:rPr>
-          <w:rFonts w:ascii="Times New Roman" w:hAnsi="Times New Roman" w:cs="Times New Roman"/>
+        <w:spacing w:before="0" w:beforeAutospacing="0" w:after="0" w:afterAutospacing="0"/>
+        <w:textAlignment w:val="baseline"/>
+        <w:rPr>
+          <w:color w:val="000000"/>
+          <w:sz w:val="20"/>
+          <w:szCs w:val="20"/>
+        </w:rPr>
+      </w:pPr>
+      <w:r>
+        <w:rPr>
+          <w:color w:val="000000"/>
           <w:sz w:val="20"/>
           <w:szCs w:val="20"/>
         </w:rPr>
@@ -2920,21 +4380,22 @@
     </w:p>
     <w:p>
       <w:pPr>
-        <w:pStyle w:val="ListParagraph"/>
+        <w:pStyle w:val="NormalWeb"/>
         <w:numPr>
           <w:ilvl w:val="0"/>
-          <w:numId w:val="8"/>
+          <w:numId w:val="17"/>
         </w:numPr>
-        <w:spacing w:line="240" w:lineRule="auto"/>
-        <w:rPr>
-          <w:rFonts w:ascii="Times New Roman" w:hAnsi="Times New Roman" w:cs="Times New Roman"/>
-          <w:sz w:val="20"/>
-          <w:szCs w:val="20"/>
-        </w:rPr>
-      </w:pPr>
-      <w:r>
-        <w:rPr>
-          <w:rFonts w:ascii="Times New Roman" w:hAnsi="Times New Roman" w:cs="Times New Roman"/>
+        <w:spacing w:before="0" w:beforeAutospacing="0" w:after="0" w:afterAutospacing="0"/>
+        <w:textAlignment w:val="baseline"/>
+        <w:rPr>
+          <w:color w:val="000000"/>
+          <w:sz w:val="20"/>
+          <w:szCs w:val="20"/>
+        </w:rPr>
+      </w:pPr>
+      <w:r>
+        <w:rPr>
+          <w:color w:val="000000"/>
           <w:sz w:val="20"/>
           <w:szCs w:val="20"/>
         </w:rPr>
@@ -2943,11 +4404,30 @@
     </w:p>
     <w:p>
       <w:pPr>
-        <w:pStyle w:val="ListParagraph"/>
+        <w:pStyle w:val="NormalWeb"/>
         <w:numPr>
           <w:ilvl w:val="1"/>
-          <w:numId w:val="8"/>
+          <w:numId w:val="17"/>
         </w:numPr>
+        <w:spacing w:before="0" w:beforeAutospacing="0" w:after="0" w:afterAutospacing="0"/>
+        <w:textAlignment w:val="baseline"/>
+        <w:rPr>
+          <w:color w:val="000000"/>
+          <w:sz w:val="20"/>
+          <w:szCs w:val="20"/>
+        </w:rPr>
+      </w:pPr>
+      <w:r>
+        <w:rPr>
+          <w:color w:val="000000"/>
+          <w:sz w:val="20"/>
+          <w:szCs w:val="20"/>
+        </w:rPr>
+        <w:t>Step 1: Disabled student does not appear in the new schedule </w:t>
+      </w:r>
+    </w:p>
+    <w:p>
+      <w:pPr>
         <w:spacing w:line="240" w:lineRule="auto"/>
         <w:rPr>
           <w:rFonts w:ascii="Times New Roman" w:hAnsi="Times New Roman" w:cs="Times New Roman"/>
@@ -2955,45 +4435,50 @@
           <w:szCs w:val="20"/>
         </w:rPr>
       </w:pPr>
-      <w:r>
-        <w:rPr>
-          <w:rFonts w:ascii="Times New Roman" w:hAnsi="Times New Roman" w:cs="Times New Roman"/>
-          <w:sz w:val="20"/>
-          <w:szCs w:val="20"/>
-        </w:rPr>
-        <w:t>Step 1: “Display Screen 1” pops up (All students are enabled by default)</w:t>
-      </w:r>
-    </w:p>
-    <w:p>
-      <w:pPr>
-        <w:pStyle w:val="ListParagraph"/>
-        <w:numPr>
-          <w:ilvl w:val="1"/>
-          <w:numId w:val="8"/>
-        </w:numPr>
+    </w:p>
+    <w:p>
+      <w:pPr>
         <w:spacing w:line="240" w:lineRule="auto"/>
-        <w:rPr>
-          <w:rFonts w:ascii="Times New Roman" w:hAnsi="Times New Roman" w:cs="Times New Roman"/>
-          <w:sz w:val="20"/>
-          <w:szCs w:val="20"/>
-        </w:rPr>
-      </w:pPr>
-      <w:r>
-        <w:rPr>
-          <w:rFonts w:ascii="Times New Roman" w:hAnsi="Times New Roman" w:cs="Times New Roman"/>
-          <w:sz w:val="20"/>
-          <w:szCs w:val="20"/>
-        </w:rPr>
-        <w:t xml:space="preserve">Step 2: Transition to “Display Screen 2” that displays the </w:t>
-      </w:r>
-      <w:r>
-        <w:rPr>
-          <w:rFonts w:ascii="Times New Roman" w:hAnsi="Times New Roman" w:cs="Times New Roman"/>
-          <w:sz w:val="20"/>
-          <w:szCs w:val="20"/>
-        </w:rPr>
-        <w:t>common availability of all the students</w:t>
-      </w:r>
+        <w:jc w:val="center"/>
+        <w:rPr>
+          <w:rFonts w:ascii="Times New Roman" w:hAnsi="Times New Roman" w:cs="Times New Roman"/>
+          <w:sz w:val="20"/>
+          <w:szCs w:val="20"/>
+        </w:rPr>
+      </w:pPr>
+    </w:p>
+    <w:p>
+      <w:pPr>
+        <w:spacing w:line="240" w:lineRule="auto"/>
+        <w:jc w:val="center"/>
+        <w:rPr>
+          <w:rFonts w:ascii="Times New Roman" w:hAnsi="Times New Roman" w:cs="Times New Roman"/>
+          <w:sz w:val="20"/>
+          <w:szCs w:val="20"/>
+        </w:rPr>
+      </w:pPr>
+    </w:p>
+    <w:p>
+      <w:pPr>
+        <w:spacing w:line="240" w:lineRule="auto"/>
+        <w:jc w:val="center"/>
+        <w:rPr>
+          <w:rFonts w:ascii="Times New Roman" w:hAnsi="Times New Roman" w:cs="Times New Roman"/>
+          <w:sz w:val="20"/>
+          <w:szCs w:val="20"/>
+        </w:rPr>
+      </w:pPr>
+    </w:p>
+    <w:p>
+      <w:pPr>
+        <w:spacing w:line="240" w:lineRule="auto"/>
+        <w:jc w:val="center"/>
+        <w:rPr>
+          <w:rFonts w:ascii="Times New Roman" w:hAnsi="Times New Roman" w:cs="Times New Roman"/>
+          <w:sz w:val="20"/>
+          <w:szCs w:val="20"/>
+        </w:rPr>
+      </w:pPr>
     </w:p>
     <w:p>
       <w:pPr>
@@ -3004,6 +4489,7 @@
           <w:bCs/>
           <w:sz w:val="20"/>
           <w:szCs w:val="20"/>
+          <w:u w:val="single"/>
         </w:rPr>
       </w:pPr>
       <w:r>
@@ -3013,356 +4499,8 @@
           <w:bCs/>
           <w:sz w:val="20"/>
           <w:szCs w:val="20"/>
-        </w:rPr>
-        <w:t>Test Case 2 (for Use Case 2)</w:t>
-      </w:r>
-    </w:p>
-    <w:p>
-      <w:pPr>
-        <w:pStyle w:val="ListParagraph"/>
-        <w:numPr>
-          <w:ilvl w:val="0"/>
-          <w:numId w:val="8"/>
-        </w:numPr>
-        <w:spacing w:line="240" w:lineRule="auto"/>
-        <w:rPr>
-          <w:rFonts w:ascii="Times New Roman" w:hAnsi="Times New Roman" w:cs="Times New Roman"/>
-          <w:sz w:val="20"/>
-          <w:szCs w:val="20"/>
-        </w:rPr>
-      </w:pPr>
-      <w:r>
-        <w:rPr>
-          <w:rFonts w:ascii="Times New Roman" w:hAnsi="Times New Roman" w:cs="Times New Roman"/>
-          <w:sz w:val="20"/>
-          <w:szCs w:val="20"/>
-        </w:rPr>
-        <w:t>Precondition</w:t>
-      </w:r>
-    </w:p>
-    <w:p>
-      <w:pPr>
-        <w:pStyle w:val="ListParagraph"/>
-        <w:numPr>
-          <w:ilvl w:val="1"/>
-          <w:numId w:val="8"/>
-        </w:numPr>
-        <w:spacing w:line="240" w:lineRule="auto"/>
-        <w:rPr>
-          <w:rFonts w:ascii="Times New Roman" w:hAnsi="Times New Roman" w:cs="Times New Roman"/>
-          <w:sz w:val="20"/>
-          <w:szCs w:val="20"/>
-        </w:rPr>
-      </w:pPr>
-      <w:r>
-        <w:rPr>
-          <w:rFonts w:ascii="Times New Roman" w:hAnsi="Times New Roman" w:cs="Times New Roman"/>
-          <w:sz w:val="20"/>
-          <w:szCs w:val="20"/>
-        </w:rPr>
-        <w:t xml:space="preserve">Input file (.xml) contains schedules of students (more than </w:t>
-      </w:r>
-      <w:r>
-        <w:rPr>
-          <w:rFonts w:ascii="Times New Roman" w:hAnsi="Times New Roman" w:cs="Times New Roman"/>
-          <w:sz w:val="20"/>
-          <w:szCs w:val="20"/>
-        </w:rPr>
-        <w:t>three</w:t>
-      </w:r>
-      <w:r>
-        <w:rPr>
-          <w:rFonts w:ascii="Times New Roman" w:hAnsi="Times New Roman" w:cs="Times New Roman"/>
-          <w:sz w:val="20"/>
-          <w:szCs w:val="20"/>
-        </w:rPr>
-        <w:t>) in a pre-defined format.</w:t>
-      </w:r>
-    </w:p>
-    <w:p>
-      <w:pPr>
-        <w:pStyle w:val="ListParagraph"/>
-        <w:numPr>
-          <w:ilvl w:val="1"/>
-          <w:numId w:val="8"/>
-        </w:numPr>
-        <w:spacing w:line="240" w:lineRule="auto"/>
-        <w:rPr>
-          <w:rFonts w:ascii="Times New Roman" w:hAnsi="Times New Roman" w:cs="Times New Roman"/>
-          <w:sz w:val="20"/>
-          <w:szCs w:val="20"/>
-        </w:rPr>
-      </w:pPr>
-      <w:r>
-        <w:rPr>
-          <w:rFonts w:ascii="Times New Roman" w:hAnsi="Times New Roman" w:cs="Times New Roman"/>
-          <w:sz w:val="20"/>
-          <w:szCs w:val="20"/>
-        </w:rPr>
-        <w:t>The user runs the “Meeting Scheduler’ program</w:t>
-      </w:r>
-    </w:p>
-    <w:p>
-      <w:pPr>
-        <w:pStyle w:val="ListParagraph"/>
-        <w:numPr>
-          <w:ilvl w:val="1"/>
-          <w:numId w:val="8"/>
-        </w:numPr>
-        <w:spacing w:line="240" w:lineRule="auto"/>
-        <w:rPr>
-          <w:rFonts w:ascii="Times New Roman" w:hAnsi="Times New Roman" w:cs="Times New Roman"/>
-          <w:sz w:val="20"/>
-          <w:szCs w:val="20"/>
-        </w:rPr>
-      </w:pPr>
-      <w:r>
-        <w:rPr>
-          <w:rFonts w:ascii="Times New Roman" w:hAnsi="Times New Roman" w:cs="Times New Roman"/>
-          <w:sz w:val="20"/>
-          <w:szCs w:val="20"/>
-        </w:rPr>
-        <w:t>The user is at “Display Screen 1”</w:t>
-      </w:r>
-    </w:p>
-    <w:p>
-      <w:pPr>
-        <w:pStyle w:val="ListParagraph"/>
-        <w:numPr>
-          <w:ilvl w:val="0"/>
-          <w:numId w:val="8"/>
-        </w:numPr>
-        <w:spacing w:line="240" w:lineRule="auto"/>
-        <w:rPr>
-          <w:rFonts w:ascii="Times New Roman" w:hAnsi="Times New Roman" w:cs="Times New Roman"/>
-          <w:sz w:val="20"/>
-          <w:szCs w:val="20"/>
-        </w:rPr>
-      </w:pPr>
-      <w:r>
-        <w:rPr>
-          <w:rFonts w:ascii="Times New Roman" w:hAnsi="Times New Roman" w:cs="Times New Roman"/>
-          <w:sz w:val="20"/>
-          <w:szCs w:val="20"/>
-        </w:rPr>
-        <w:t>Procedure</w:t>
-      </w:r>
-    </w:p>
-    <w:p>
-      <w:pPr>
-        <w:pStyle w:val="ListParagraph"/>
-        <w:numPr>
-          <w:ilvl w:val="1"/>
-          <w:numId w:val="8"/>
-        </w:numPr>
-        <w:spacing w:line="240" w:lineRule="auto"/>
-        <w:rPr>
-          <w:rFonts w:ascii="Times New Roman" w:hAnsi="Times New Roman" w:cs="Times New Roman"/>
-          <w:sz w:val="20"/>
-          <w:szCs w:val="20"/>
-        </w:rPr>
-      </w:pPr>
-      <w:r>
-        <w:rPr>
-          <w:rFonts w:ascii="Times New Roman" w:hAnsi="Times New Roman" w:cs="Times New Roman"/>
-          <w:sz w:val="20"/>
-          <w:szCs w:val="20"/>
-        </w:rPr>
-        <w:t xml:space="preserve">Step 1: </w:t>
-      </w:r>
-      <w:r>
-        <w:rPr>
-          <w:rFonts w:ascii="Times New Roman" w:hAnsi="Times New Roman" w:cs="Times New Roman"/>
-          <w:sz w:val="20"/>
-          <w:szCs w:val="20"/>
-        </w:rPr>
-        <w:t>Disable one student (e.g., Kyungjae Lee)</w:t>
-      </w:r>
-    </w:p>
-    <w:p>
-      <w:pPr>
-        <w:pStyle w:val="ListParagraph"/>
-        <w:numPr>
-          <w:ilvl w:val="1"/>
-          <w:numId w:val="8"/>
-        </w:numPr>
-        <w:spacing w:line="240" w:lineRule="auto"/>
-        <w:rPr>
-          <w:rFonts w:ascii="Times New Roman" w:hAnsi="Times New Roman" w:cs="Times New Roman"/>
-          <w:sz w:val="20"/>
-          <w:szCs w:val="20"/>
-        </w:rPr>
-      </w:pPr>
-      <w:r>
-        <w:rPr>
-          <w:rFonts w:ascii="Times New Roman" w:hAnsi="Times New Roman" w:cs="Times New Roman"/>
-          <w:sz w:val="20"/>
-          <w:szCs w:val="20"/>
-        </w:rPr>
-        <w:t>Step 2: Click the “Generate” button</w:t>
-      </w:r>
-    </w:p>
-    <w:p>
-      <w:pPr>
-        <w:pStyle w:val="ListParagraph"/>
-        <w:numPr>
-          <w:ilvl w:val="0"/>
-          <w:numId w:val="8"/>
-        </w:numPr>
-        <w:spacing w:line="240" w:lineRule="auto"/>
-        <w:rPr>
-          <w:rFonts w:ascii="Times New Roman" w:hAnsi="Times New Roman" w:cs="Times New Roman"/>
-          <w:sz w:val="20"/>
-          <w:szCs w:val="20"/>
-        </w:rPr>
-      </w:pPr>
-      <w:r>
-        <w:rPr>
-          <w:rFonts w:ascii="Times New Roman" w:hAnsi="Times New Roman" w:cs="Times New Roman"/>
-          <w:sz w:val="20"/>
-          <w:szCs w:val="20"/>
-        </w:rPr>
-        <w:t>Expected Results</w:t>
-      </w:r>
-    </w:p>
-    <w:p>
-      <w:pPr>
-        <w:pStyle w:val="ListParagraph"/>
-        <w:numPr>
-          <w:ilvl w:val="1"/>
-          <w:numId w:val="8"/>
-        </w:numPr>
-        <w:spacing w:line="240" w:lineRule="auto"/>
-        <w:rPr>
-          <w:rFonts w:ascii="Times New Roman" w:hAnsi="Times New Roman" w:cs="Times New Roman"/>
-          <w:sz w:val="20"/>
-          <w:szCs w:val="20"/>
-        </w:rPr>
-      </w:pPr>
-      <w:r>
-        <w:rPr>
-          <w:rFonts w:ascii="Times New Roman" w:hAnsi="Times New Roman" w:cs="Times New Roman"/>
-          <w:sz w:val="20"/>
-          <w:szCs w:val="20"/>
-        </w:rPr>
-        <w:t xml:space="preserve">Step 1: </w:t>
-      </w:r>
-      <w:r>
-        <w:rPr>
-          <w:rFonts w:ascii="Times New Roman" w:hAnsi="Times New Roman" w:cs="Times New Roman"/>
-          <w:sz w:val="20"/>
-          <w:szCs w:val="20"/>
-        </w:rPr>
-        <w:t>Disabled student is unchecked (e.g., Kyungjae Lee)</w:t>
-      </w:r>
-    </w:p>
-    <w:p>
-      <w:pPr>
-        <w:pStyle w:val="ListParagraph"/>
-        <w:numPr>
-          <w:ilvl w:val="1"/>
-          <w:numId w:val="8"/>
-        </w:numPr>
-        <w:spacing w:line="240" w:lineRule="auto"/>
-        <w:rPr>
-          <w:rFonts w:ascii="Times New Roman" w:hAnsi="Times New Roman" w:cs="Times New Roman"/>
-          <w:sz w:val="20"/>
-          <w:szCs w:val="20"/>
-        </w:rPr>
-      </w:pPr>
-      <w:r>
-        <w:rPr>
-          <w:rFonts w:ascii="Times New Roman" w:hAnsi="Times New Roman" w:cs="Times New Roman"/>
-          <w:sz w:val="20"/>
-          <w:szCs w:val="20"/>
-        </w:rPr>
-        <w:t xml:space="preserve">Step 2: Transition to “Display Screen 2” that </w:t>
-      </w:r>
-      <w:r>
-        <w:rPr>
-          <w:rFonts w:ascii="Times New Roman" w:hAnsi="Times New Roman" w:cs="Times New Roman"/>
-          <w:sz w:val="20"/>
-          <w:szCs w:val="20"/>
-        </w:rPr>
-        <w:t>displays the common availability of enabled students only</w:t>
-      </w:r>
-    </w:p>
-    <w:p>
-      <w:pPr>
-        <w:spacing w:line="240" w:lineRule="auto"/>
-        <w:rPr>
-          <w:rFonts w:ascii="Times New Roman" w:hAnsi="Times New Roman" w:cs="Times New Roman"/>
-          <w:sz w:val="20"/>
-          <w:szCs w:val="20"/>
-        </w:rPr>
-      </w:pPr>
-    </w:p>
-    <w:p>
-      <w:pPr>
-        <w:spacing w:line="240" w:lineRule="auto"/>
-        <w:jc w:val="center"/>
-        <w:rPr>
-          <w:rFonts w:ascii="Times New Roman" w:hAnsi="Times New Roman" w:cs="Times New Roman"/>
-          <w:sz w:val="20"/>
-          <w:szCs w:val="20"/>
-        </w:rPr>
-      </w:pPr>
-    </w:p>
-    <w:p>
-      <w:pPr>
-        <w:spacing w:line="240" w:lineRule="auto"/>
-        <w:jc w:val="center"/>
-        <w:rPr>
-          <w:rFonts w:ascii="Times New Roman" w:hAnsi="Times New Roman" w:cs="Times New Roman"/>
-          <w:sz w:val="20"/>
-          <w:szCs w:val="20"/>
-        </w:rPr>
-      </w:pPr>
-    </w:p>
-    <w:p>
-      <w:pPr>
-        <w:spacing w:line="240" w:lineRule="auto"/>
-        <w:jc w:val="center"/>
-        <w:rPr>
-          <w:rFonts w:ascii="Times New Roman" w:hAnsi="Times New Roman" w:cs="Times New Roman"/>
-          <w:sz w:val="20"/>
-          <w:szCs w:val="20"/>
-        </w:rPr>
-      </w:pPr>
-    </w:p>
-    <w:p>
-      <w:pPr>
-        <w:spacing w:line="240" w:lineRule="auto"/>
-        <w:jc w:val="center"/>
-        <w:rPr>
-          <w:rFonts w:ascii="Times New Roman" w:hAnsi="Times New Roman" w:cs="Times New Roman"/>
-          <w:sz w:val="20"/>
-          <w:szCs w:val="20"/>
-        </w:rPr>
-      </w:pPr>
-    </w:p>
-    <w:p>
-      <w:pPr>
-        <w:spacing w:line="240" w:lineRule="auto"/>
-        <w:rPr>
-          <w:rFonts w:ascii="Times New Roman" w:hAnsi="Times New Roman" w:cs="Times New Roman"/>
-          <w:b/>
-          <w:bCs/>
-          <w:sz w:val="20"/>
-          <w:szCs w:val="20"/>
           <w:u w:val="single"/>
         </w:rPr>
-      </w:pPr>
-      <w:r>
-        <w:rPr>
-          <w:rFonts w:ascii="Times New Roman" w:hAnsi="Times New Roman" w:cs="Times New Roman"/>
-          <w:b/>
-          <w:bCs/>
-          <w:sz w:val="20"/>
-          <w:szCs w:val="20"/>
-          <w:u w:val="single"/>
-        </w:rPr>
-        <w:lastRenderedPageBreak/>
         <w:t>TIME BUDGET</w:t>
       </w:r>
     </w:p>
@@ -3697,6 +4835,155 @@
     </w:lvl>
   </w:abstractNum>
   <w:abstractNum w:abstractNumId="1" w15:restartNumberingAfterBreak="0">
+    <w:nsid w:val="00DC268D"/>
+    <w:multiLevelType w:val="multilevel"/>
+    <w:tmpl w:val="6F92D3C0"/>
+    <w:lvl w:ilvl="0">
+      <w:start w:val="1"/>
+      <w:numFmt w:val="bullet"/>
+      <w:lvlText w:val=""/>
+      <w:lvlJc w:val="left"/>
+      <w:pPr>
+        <w:tabs>
+          <w:tab w:val="num" w:pos="720"/>
+        </w:tabs>
+        <w:ind w:left="720" w:hanging="360"/>
+      </w:pPr>
+      <w:rPr>
+        <w:rFonts w:ascii="Symbol" w:hAnsi="Symbol" w:hint="default"/>
+        <w:sz w:val="20"/>
+      </w:rPr>
+    </w:lvl>
+    <w:lvl w:ilvl="1">
+      <w:start w:val="1"/>
+      <w:numFmt w:val="bullet"/>
+      <w:lvlText w:val="o"/>
+      <w:lvlJc w:val="left"/>
+      <w:pPr>
+        <w:tabs>
+          <w:tab w:val="num" w:pos="1440"/>
+        </w:tabs>
+        <w:ind w:left="1440" w:hanging="360"/>
+      </w:pPr>
+      <w:rPr>
+        <w:rFonts w:ascii="Courier New" w:hAnsi="Courier New" w:hint="default"/>
+        <w:sz w:val="20"/>
+      </w:rPr>
+    </w:lvl>
+    <w:lvl w:ilvl="2" w:tentative="1">
+      <w:start w:val="1"/>
+      <w:numFmt w:val="bullet"/>
+      <w:lvlText w:val=""/>
+      <w:lvlJc w:val="left"/>
+      <w:pPr>
+        <w:tabs>
+          <w:tab w:val="num" w:pos="2160"/>
+        </w:tabs>
+        <w:ind w:left="2160" w:hanging="360"/>
+      </w:pPr>
+      <w:rPr>
+        <w:rFonts w:ascii="Wingdings" w:hAnsi="Wingdings" w:hint="default"/>
+        <w:sz w:val="20"/>
+      </w:rPr>
+    </w:lvl>
+    <w:lvl w:ilvl="3" w:tentative="1">
+      <w:start w:val="1"/>
+      <w:numFmt w:val="bullet"/>
+      <w:lvlText w:val=""/>
+      <w:lvlJc w:val="left"/>
+      <w:pPr>
+        <w:tabs>
+          <w:tab w:val="num" w:pos="2880"/>
+        </w:tabs>
+        <w:ind w:left="2880" w:hanging="360"/>
+      </w:pPr>
+      <w:rPr>
+        <w:rFonts w:ascii="Wingdings" w:hAnsi="Wingdings" w:hint="default"/>
+        <w:sz w:val="20"/>
+      </w:rPr>
+    </w:lvl>
+    <w:lvl w:ilvl="4" w:tentative="1">
+      <w:start w:val="1"/>
+      <w:numFmt w:val="bullet"/>
+      <w:lvlText w:val=""/>
+      <w:lvlJc w:val="left"/>
+      <w:pPr>
+        <w:tabs>
+          <w:tab w:val="num" w:pos="3600"/>
+        </w:tabs>
+        <w:ind w:left="3600" w:hanging="360"/>
+      </w:pPr>
+      <w:rPr>
+        <w:rFonts w:ascii="Wingdings" w:hAnsi="Wingdings" w:hint="default"/>
+        <w:sz w:val="20"/>
+      </w:rPr>
+    </w:lvl>
+    <w:lvl w:ilvl="5" w:tentative="1">
+      <w:start w:val="1"/>
+      <w:numFmt w:val="bullet"/>
+      <w:lvlText w:val=""/>
+      <w:lvlJc w:val="left"/>
+      <w:pPr>
+        <w:tabs>
+          <w:tab w:val="num" w:pos="4320"/>
+        </w:tabs>
+        <w:ind w:left="4320" w:hanging="360"/>
+      </w:pPr>
+      <w:rPr>
+        <w:rFonts w:ascii="Wingdings" w:hAnsi="Wingdings" w:hint="default"/>
+        <w:sz w:val="20"/>
+      </w:rPr>
+    </w:lvl>
+    <w:lvl w:ilvl="6" w:tentative="1">
+      <w:start w:val="1"/>
+      <w:numFmt w:val="bullet"/>
+      <w:lvlText w:val=""/>
+      <w:lvlJc w:val="left"/>
+      <w:pPr>
+        <w:tabs>
+          <w:tab w:val="num" w:pos="5040"/>
+        </w:tabs>
+        <w:ind w:left="5040" w:hanging="360"/>
+      </w:pPr>
+      <w:rPr>
+        <w:rFonts w:ascii="Wingdings" w:hAnsi="Wingdings" w:hint="default"/>
+        <w:sz w:val="20"/>
+      </w:rPr>
+    </w:lvl>
+    <w:lvl w:ilvl="7" w:tentative="1">
+      <w:start w:val="1"/>
+      <w:numFmt w:val="bullet"/>
+      <w:lvlText w:val=""/>
+      <w:lvlJc w:val="left"/>
+      <w:pPr>
+        <w:tabs>
+          <w:tab w:val="num" w:pos="5760"/>
+        </w:tabs>
+        <w:ind w:left="5760" w:hanging="360"/>
+      </w:pPr>
+      <w:rPr>
+        <w:rFonts w:ascii="Wingdings" w:hAnsi="Wingdings" w:hint="default"/>
+        <w:sz w:val="20"/>
+      </w:rPr>
+    </w:lvl>
+    <w:lvl w:ilvl="8" w:tentative="1">
+      <w:start w:val="1"/>
+      <w:numFmt w:val="bullet"/>
+      <w:lvlText w:val=""/>
+      <w:lvlJc w:val="left"/>
+      <w:pPr>
+        <w:tabs>
+          <w:tab w:val="num" w:pos="6480"/>
+        </w:tabs>
+        <w:ind w:left="6480" w:hanging="360"/>
+      </w:pPr>
+      <w:rPr>
+        <w:rFonts w:ascii="Wingdings" w:hAnsi="Wingdings" w:hint="default"/>
+        <w:sz w:val="20"/>
+      </w:rPr>
+    </w:lvl>
+  </w:abstractNum>
+  <w:abstractNum w:abstractNumId="2" w15:restartNumberingAfterBreak="0">
     <w:nsid w:val="0C4D1EAD"/>
     <w:multiLevelType w:val="multilevel"/>
     <w:tmpl w:val="2F3A437A"/>
@@ -3809,7 +5096,156 @@
       </w:pPr>
     </w:lvl>
   </w:abstractNum>
-  <w:abstractNum w:abstractNumId="2" w15:restartNumberingAfterBreak="0">
+  <w:abstractNum w:abstractNumId="3" w15:restartNumberingAfterBreak="0">
+    <w:nsid w:val="0CAD68A4"/>
+    <w:multiLevelType w:val="multilevel"/>
+    <w:tmpl w:val="3A74FBC6"/>
+    <w:lvl w:ilvl="0">
+      <w:start w:val="1"/>
+      <w:numFmt w:val="bullet"/>
+      <w:lvlText w:val=""/>
+      <w:lvlJc w:val="left"/>
+      <w:pPr>
+        <w:tabs>
+          <w:tab w:val="num" w:pos="720"/>
+        </w:tabs>
+        <w:ind w:left="720" w:hanging="360"/>
+      </w:pPr>
+      <w:rPr>
+        <w:rFonts w:ascii="Symbol" w:hAnsi="Symbol" w:hint="default"/>
+        <w:sz w:val="20"/>
+      </w:rPr>
+    </w:lvl>
+    <w:lvl w:ilvl="1">
+      <w:start w:val="1"/>
+      <w:numFmt w:val="bullet"/>
+      <w:lvlText w:val="o"/>
+      <w:lvlJc w:val="left"/>
+      <w:pPr>
+        <w:tabs>
+          <w:tab w:val="num" w:pos="1440"/>
+        </w:tabs>
+        <w:ind w:left="1440" w:hanging="360"/>
+      </w:pPr>
+      <w:rPr>
+        <w:rFonts w:ascii="Courier New" w:hAnsi="Courier New" w:hint="default"/>
+        <w:sz w:val="20"/>
+      </w:rPr>
+    </w:lvl>
+    <w:lvl w:ilvl="2" w:tentative="1">
+      <w:start w:val="1"/>
+      <w:numFmt w:val="bullet"/>
+      <w:lvlText w:val=""/>
+      <w:lvlJc w:val="left"/>
+      <w:pPr>
+        <w:tabs>
+          <w:tab w:val="num" w:pos="2160"/>
+        </w:tabs>
+        <w:ind w:left="2160" w:hanging="360"/>
+      </w:pPr>
+      <w:rPr>
+        <w:rFonts w:ascii="Wingdings" w:hAnsi="Wingdings" w:hint="default"/>
+        <w:sz w:val="20"/>
+      </w:rPr>
+    </w:lvl>
+    <w:lvl w:ilvl="3" w:tentative="1">
+      <w:start w:val="1"/>
+      <w:numFmt w:val="bullet"/>
+      <w:lvlText w:val=""/>
+      <w:lvlJc w:val="left"/>
+      <w:pPr>
+        <w:tabs>
+          <w:tab w:val="num" w:pos="2880"/>
+        </w:tabs>
+        <w:ind w:left="2880" w:hanging="360"/>
+      </w:pPr>
+      <w:rPr>
+        <w:rFonts w:ascii="Wingdings" w:hAnsi="Wingdings" w:hint="default"/>
+        <w:sz w:val="20"/>
+      </w:rPr>
+    </w:lvl>
+    <w:lvl w:ilvl="4" w:tentative="1">
+      <w:start w:val="1"/>
+      <w:numFmt w:val="bullet"/>
+      <w:lvlText w:val=""/>
+      <w:lvlJc w:val="left"/>
+      <w:pPr>
+        <w:tabs>
+          <w:tab w:val="num" w:pos="3600"/>
+        </w:tabs>
+        <w:ind w:left="3600" w:hanging="360"/>
+      </w:pPr>
+      <w:rPr>
+        <w:rFonts w:ascii="Wingdings" w:hAnsi="Wingdings" w:hint="default"/>
+        <w:sz w:val="20"/>
+      </w:rPr>
+    </w:lvl>
+    <w:lvl w:ilvl="5" w:tentative="1">
+      <w:start w:val="1"/>
+      <w:numFmt w:val="bullet"/>
+      <w:lvlText w:val=""/>
+      <w:lvlJc w:val="left"/>
+      <w:pPr>
+        <w:tabs>
+          <w:tab w:val="num" w:pos="4320"/>
+        </w:tabs>
+        <w:ind w:left="4320" w:hanging="360"/>
+      </w:pPr>
+      <w:rPr>
+        <w:rFonts w:ascii="Wingdings" w:hAnsi="Wingdings" w:hint="default"/>
+        <w:sz w:val="20"/>
+      </w:rPr>
+    </w:lvl>
+    <w:lvl w:ilvl="6" w:tentative="1">
+      <w:start w:val="1"/>
+      <w:numFmt w:val="bullet"/>
+      <w:lvlText w:val=""/>
+      <w:lvlJc w:val="left"/>
+      <w:pPr>
+        <w:tabs>
+          <w:tab w:val="num" w:pos="5040"/>
+        </w:tabs>
+        <w:ind w:left="5040" w:hanging="360"/>
+      </w:pPr>
+      <w:rPr>
+        <w:rFonts w:ascii="Wingdings" w:hAnsi="Wingdings" w:hint="default"/>
+        <w:sz w:val="20"/>
+      </w:rPr>
+    </w:lvl>
+    <w:lvl w:ilvl="7" w:tentative="1">
+      <w:start w:val="1"/>
+      <w:numFmt w:val="bullet"/>
+      <w:lvlText w:val=""/>
+      <w:lvlJc w:val="left"/>
+      <w:pPr>
+        <w:tabs>
+          <w:tab w:val="num" w:pos="5760"/>
+        </w:tabs>
+        <w:ind w:left="5760" w:hanging="360"/>
+      </w:pPr>
+      <w:rPr>
+        <w:rFonts w:ascii="Wingdings" w:hAnsi="Wingdings" w:hint="default"/>
+        <w:sz w:val="20"/>
+      </w:rPr>
+    </w:lvl>
+    <w:lvl w:ilvl="8" w:tentative="1">
+      <w:start w:val="1"/>
+      <w:numFmt w:val="bullet"/>
+      <w:lvlText w:val=""/>
+      <w:lvlJc w:val="left"/>
+      <w:pPr>
+        <w:tabs>
+          <w:tab w:val="num" w:pos="6480"/>
+        </w:tabs>
+        <w:ind w:left="6480" w:hanging="360"/>
+      </w:pPr>
+      <w:rPr>
+        <w:rFonts w:ascii="Wingdings" w:hAnsi="Wingdings" w:hint="default"/>
+        <w:sz w:val="20"/>
+      </w:rPr>
+    </w:lvl>
+  </w:abstractNum>
+  <w:abstractNum w:abstractNumId="4" w15:restartNumberingAfterBreak="0">
     <w:nsid w:val="137931A2"/>
     <w:multiLevelType w:val="multilevel"/>
     <w:tmpl w:val="94785E22"/>
@@ -3958,7 +5394,454 @@
       </w:rPr>
     </w:lvl>
   </w:abstractNum>
-  <w:abstractNum w:abstractNumId="3" w15:restartNumberingAfterBreak="0">
+  <w:abstractNum w:abstractNumId="5" w15:restartNumberingAfterBreak="0">
+    <w:nsid w:val="161F4C2E"/>
+    <w:multiLevelType w:val="multilevel"/>
+    <w:tmpl w:val="7EB0CD76"/>
+    <w:lvl w:ilvl="0">
+      <w:start w:val="1"/>
+      <w:numFmt w:val="bullet"/>
+      <w:lvlText w:val=""/>
+      <w:lvlJc w:val="left"/>
+      <w:pPr>
+        <w:tabs>
+          <w:tab w:val="num" w:pos="720"/>
+        </w:tabs>
+        <w:ind w:left="720" w:hanging="360"/>
+      </w:pPr>
+      <w:rPr>
+        <w:rFonts w:ascii="Symbol" w:hAnsi="Symbol" w:hint="default"/>
+        <w:sz w:val="20"/>
+      </w:rPr>
+    </w:lvl>
+    <w:lvl w:ilvl="1" w:tentative="1">
+      <w:start w:val="1"/>
+      <w:numFmt w:val="bullet"/>
+      <w:lvlText w:val="o"/>
+      <w:lvlJc w:val="left"/>
+      <w:pPr>
+        <w:tabs>
+          <w:tab w:val="num" w:pos="1440"/>
+        </w:tabs>
+        <w:ind w:left="1440" w:hanging="360"/>
+      </w:pPr>
+      <w:rPr>
+        <w:rFonts w:ascii="Courier New" w:hAnsi="Courier New" w:hint="default"/>
+        <w:sz w:val="20"/>
+      </w:rPr>
+    </w:lvl>
+    <w:lvl w:ilvl="2" w:tentative="1">
+      <w:start w:val="1"/>
+      <w:numFmt w:val="bullet"/>
+      <w:lvlText w:val=""/>
+      <w:lvlJc w:val="left"/>
+      <w:pPr>
+        <w:tabs>
+          <w:tab w:val="num" w:pos="2160"/>
+        </w:tabs>
+        <w:ind w:left="2160" w:hanging="360"/>
+      </w:pPr>
+      <w:rPr>
+        <w:rFonts w:ascii="Wingdings" w:hAnsi="Wingdings" w:hint="default"/>
+        <w:sz w:val="20"/>
+      </w:rPr>
+    </w:lvl>
+    <w:lvl w:ilvl="3" w:tentative="1">
+      <w:start w:val="1"/>
+      <w:numFmt w:val="bullet"/>
+      <w:lvlText w:val=""/>
+      <w:lvlJc w:val="left"/>
+      <w:pPr>
+        <w:tabs>
+          <w:tab w:val="num" w:pos="2880"/>
+        </w:tabs>
+        <w:ind w:left="2880" w:hanging="360"/>
+      </w:pPr>
+      <w:rPr>
+        <w:rFonts w:ascii="Wingdings" w:hAnsi="Wingdings" w:hint="default"/>
+        <w:sz w:val="20"/>
+      </w:rPr>
+    </w:lvl>
+    <w:lvl w:ilvl="4" w:tentative="1">
+      <w:start w:val="1"/>
+      <w:numFmt w:val="bullet"/>
+      <w:lvlText w:val=""/>
+      <w:lvlJc w:val="left"/>
+      <w:pPr>
+        <w:tabs>
+          <w:tab w:val="num" w:pos="3600"/>
+        </w:tabs>
+        <w:ind w:left="3600" w:hanging="360"/>
+      </w:pPr>
+      <w:rPr>
+        <w:rFonts w:ascii="Wingdings" w:hAnsi="Wingdings" w:hint="default"/>
+        <w:sz w:val="20"/>
+      </w:rPr>
+    </w:lvl>
+    <w:lvl w:ilvl="5" w:tentative="1">
+      <w:start w:val="1"/>
+      <w:numFmt w:val="bullet"/>
+      <w:lvlText w:val=""/>
+      <w:lvlJc w:val="left"/>
+      <w:pPr>
+        <w:tabs>
+          <w:tab w:val="num" w:pos="4320"/>
+        </w:tabs>
+        <w:ind w:left="4320" w:hanging="360"/>
+      </w:pPr>
+      <w:rPr>
+        <w:rFonts w:ascii="Wingdings" w:hAnsi="Wingdings" w:hint="default"/>
+        <w:sz w:val="20"/>
+      </w:rPr>
+    </w:lvl>
+    <w:lvl w:ilvl="6" w:tentative="1">
+      <w:start w:val="1"/>
+      <w:numFmt w:val="bullet"/>
+      <w:lvlText w:val=""/>
+      <w:lvlJc w:val="left"/>
+      <w:pPr>
+        <w:tabs>
+          <w:tab w:val="num" w:pos="5040"/>
+        </w:tabs>
+        <w:ind w:left="5040" w:hanging="360"/>
+      </w:pPr>
+      <w:rPr>
+        <w:rFonts w:ascii="Wingdings" w:hAnsi="Wingdings" w:hint="default"/>
+        <w:sz w:val="20"/>
+      </w:rPr>
+    </w:lvl>
+    <w:lvl w:ilvl="7" w:tentative="1">
+      <w:start w:val="1"/>
+      <w:numFmt w:val="bullet"/>
+      <w:lvlText w:val=""/>
+      <w:lvlJc w:val="left"/>
+      <w:pPr>
+        <w:tabs>
+          <w:tab w:val="num" w:pos="5760"/>
+        </w:tabs>
+        <w:ind w:left="5760" w:hanging="360"/>
+      </w:pPr>
+      <w:rPr>
+        <w:rFonts w:ascii="Wingdings" w:hAnsi="Wingdings" w:hint="default"/>
+        <w:sz w:val="20"/>
+      </w:rPr>
+    </w:lvl>
+    <w:lvl w:ilvl="8" w:tentative="1">
+      <w:start w:val="1"/>
+      <w:numFmt w:val="bullet"/>
+      <w:lvlText w:val=""/>
+      <w:lvlJc w:val="left"/>
+      <w:pPr>
+        <w:tabs>
+          <w:tab w:val="num" w:pos="6480"/>
+        </w:tabs>
+        <w:ind w:left="6480" w:hanging="360"/>
+      </w:pPr>
+      <w:rPr>
+        <w:rFonts w:ascii="Wingdings" w:hAnsi="Wingdings" w:hint="default"/>
+        <w:sz w:val="20"/>
+      </w:rPr>
+    </w:lvl>
+  </w:abstractNum>
+  <w:abstractNum w:abstractNumId="6" w15:restartNumberingAfterBreak="0">
+    <w:nsid w:val="21765C00"/>
+    <w:multiLevelType w:val="multilevel"/>
+    <w:tmpl w:val="9050CEE0"/>
+    <w:lvl w:ilvl="0">
+      <w:start w:val="1"/>
+      <w:numFmt w:val="bullet"/>
+      <w:lvlText w:val=""/>
+      <w:lvlJc w:val="left"/>
+      <w:pPr>
+        <w:tabs>
+          <w:tab w:val="num" w:pos="720"/>
+        </w:tabs>
+        <w:ind w:left="720" w:hanging="360"/>
+      </w:pPr>
+      <w:rPr>
+        <w:rFonts w:ascii="Symbol" w:hAnsi="Symbol" w:hint="default"/>
+        <w:sz w:val="20"/>
+      </w:rPr>
+    </w:lvl>
+    <w:lvl w:ilvl="1" w:tentative="1">
+      <w:start w:val="1"/>
+      <w:numFmt w:val="bullet"/>
+      <w:lvlText w:val="o"/>
+      <w:lvlJc w:val="left"/>
+      <w:pPr>
+        <w:tabs>
+          <w:tab w:val="num" w:pos="1440"/>
+        </w:tabs>
+        <w:ind w:left="1440" w:hanging="360"/>
+      </w:pPr>
+      <w:rPr>
+        <w:rFonts w:ascii="Courier New" w:hAnsi="Courier New" w:hint="default"/>
+        <w:sz w:val="20"/>
+      </w:rPr>
+    </w:lvl>
+    <w:lvl w:ilvl="2" w:tentative="1">
+      <w:start w:val="1"/>
+      <w:numFmt w:val="bullet"/>
+      <w:lvlText w:val=""/>
+      <w:lvlJc w:val="left"/>
+      <w:pPr>
+        <w:tabs>
+          <w:tab w:val="num" w:pos="2160"/>
+        </w:tabs>
+        <w:ind w:left="2160" w:hanging="360"/>
+      </w:pPr>
+      <w:rPr>
+        <w:rFonts w:ascii="Wingdings" w:hAnsi="Wingdings" w:hint="default"/>
+        <w:sz w:val="20"/>
+      </w:rPr>
+    </w:lvl>
+    <w:lvl w:ilvl="3" w:tentative="1">
+      <w:start w:val="1"/>
+      <w:numFmt w:val="bullet"/>
+      <w:lvlText w:val=""/>
+      <w:lvlJc w:val="left"/>
+      <w:pPr>
+        <w:tabs>
+          <w:tab w:val="num" w:pos="2880"/>
+        </w:tabs>
+        <w:ind w:left="2880" w:hanging="360"/>
+      </w:pPr>
+      <w:rPr>
+        <w:rFonts w:ascii="Wingdings" w:hAnsi="Wingdings" w:hint="default"/>
+        <w:sz w:val="20"/>
+      </w:rPr>
+    </w:lvl>
+    <w:lvl w:ilvl="4" w:tentative="1">
+      <w:start w:val="1"/>
+      <w:numFmt w:val="bullet"/>
+      <w:lvlText w:val=""/>
+      <w:lvlJc w:val="left"/>
+      <w:pPr>
+        <w:tabs>
+          <w:tab w:val="num" w:pos="3600"/>
+        </w:tabs>
+        <w:ind w:left="3600" w:hanging="360"/>
+      </w:pPr>
+      <w:rPr>
+        <w:rFonts w:ascii="Wingdings" w:hAnsi="Wingdings" w:hint="default"/>
+        <w:sz w:val="20"/>
+      </w:rPr>
+    </w:lvl>
+    <w:lvl w:ilvl="5" w:tentative="1">
+      <w:start w:val="1"/>
+      <w:numFmt w:val="bullet"/>
+      <w:lvlText w:val=""/>
+      <w:lvlJc w:val="left"/>
+      <w:pPr>
+        <w:tabs>
+          <w:tab w:val="num" w:pos="4320"/>
+        </w:tabs>
+        <w:ind w:left="4320" w:hanging="360"/>
+      </w:pPr>
+      <w:rPr>
+        <w:rFonts w:ascii="Wingdings" w:hAnsi="Wingdings" w:hint="default"/>
+        <w:sz w:val="20"/>
+      </w:rPr>
+    </w:lvl>
+    <w:lvl w:ilvl="6" w:tentative="1">
+      <w:start w:val="1"/>
+      <w:numFmt w:val="bullet"/>
+      <w:lvlText w:val=""/>
+      <w:lvlJc w:val="left"/>
+      <w:pPr>
+        <w:tabs>
+          <w:tab w:val="num" w:pos="5040"/>
+        </w:tabs>
+        <w:ind w:left="5040" w:hanging="360"/>
+      </w:pPr>
+      <w:rPr>
+        <w:rFonts w:ascii="Wingdings" w:hAnsi="Wingdings" w:hint="default"/>
+        <w:sz w:val="20"/>
+      </w:rPr>
+    </w:lvl>
+    <w:lvl w:ilvl="7" w:tentative="1">
+      <w:start w:val="1"/>
+      <w:numFmt w:val="bullet"/>
+      <w:lvlText w:val=""/>
+      <w:lvlJc w:val="left"/>
+      <w:pPr>
+        <w:tabs>
+          <w:tab w:val="num" w:pos="5760"/>
+        </w:tabs>
+        <w:ind w:left="5760" w:hanging="360"/>
+      </w:pPr>
+      <w:rPr>
+        <w:rFonts w:ascii="Wingdings" w:hAnsi="Wingdings" w:hint="default"/>
+        <w:sz w:val="20"/>
+      </w:rPr>
+    </w:lvl>
+    <w:lvl w:ilvl="8" w:tentative="1">
+      <w:start w:val="1"/>
+      <w:numFmt w:val="bullet"/>
+      <w:lvlText w:val=""/>
+      <w:lvlJc w:val="left"/>
+      <w:pPr>
+        <w:tabs>
+          <w:tab w:val="num" w:pos="6480"/>
+        </w:tabs>
+        <w:ind w:left="6480" w:hanging="360"/>
+      </w:pPr>
+      <w:rPr>
+        <w:rFonts w:ascii="Wingdings" w:hAnsi="Wingdings" w:hint="default"/>
+        <w:sz w:val="20"/>
+      </w:rPr>
+    </w:lvl>
+  </w:abstractNum>
+  <w:abstractNum w:abstractNumId="7" w15:restartNumberingAfterBreak="0">
+    <w:nsid w:val="39B3469F"/>
+    <w:multiLevelType w:val="multilevel"/>
+    <w:tmpl w:val="235A88B8"/>
+    <w:lvl w:ilvl="0">
+      <w:start w:val="1"/>
+      <w:numFmt w:val="bullet"/>
+      <w:lvlText w:val=""/>
+      <w:lvlJc w:val="left"/>
+      <w:pPr>
+        <w:tabs>
+          <w:tab w:val="num" w:pos="720"/>
+        </w:tabs>
+        <w:ind w:left="720" w:hanging="360"/>
+      </w:pPr>
+      <w:rPr>
+        <w:rFonts w:ascii="Symbol" w:hAnsi="Symbol" w:hint="default"/>
+        <w:sz w:val="20"/>
+      </w:rPr>
+    </w:lvl>
+    <w:lvl w:ilvl="1" w:tentative="1">
+      <w:start w:val="1"/>
+      <w:numFmt w:val="bullet"/>
+      <w:lvlText w:val="o"/>
+      <w:lvlJc w:val="left"/>
+      <w:pPr>
+        <w:tabs>
+          <w:tab w:val="num" w:pos="1440"/>
+        </w:tabs>
+        <w:ind w:left="1440" w:hanging="360"/>
+      </w:pPr>
+      <w:rPr>
+        <w:rFonts w:ascii="Courier New" w:hAnsi="Courier New" w:hint="default"/>
+        <w:sz w:val="20"/>
+      </w:rPr>
+    </w:lvl>
+    <w:lvl w:ilvl="2" w:tentative="1">
+      <w:start w:val="1"/>
+      <w:numFmt w:val="bullet"/>
+      <w:lvlText w:val=""/>
+      <w:lvlJc w:val="left"/>
+      <w:pPr>
+        <w:tabs>
+          <w:tab w:val="num" w:pos="2160"/>
+        </w:tabs>
+        <w:ind w:left="2160" w:hanging="360"/>
+      </w:pPr>
+      <w:rPr>
+        <w:rFonts w:ascii="Wingdings" w:hAnsi="Wingdings" w:hint="default"/>
+        <w:sz w:val="20"/>
+      </w:rPr>
+    </w:lvl>
+    <w:lvl w:ilvl="3" w:tentative="1">
+      <w:start w:val="1"/>
+      <w:numFmt w:val="bullet"/>
+      <w:lvlText w:val=""/>
+      <w:lvlJc w:val="left"/>
+      <w:pPr>
+        <w:tabs>
+          <w:tab w:val="num" w:pos="2880"/>
+        </w:tabs>
+        <w:ind w:left="2880" w:hanging="360"/>
+      </w:pPr>
+      <w:rPr>
+        <w:rFonts w:ascii="Wingdings" w:hAnsi="Wingdings" w:hint="default"/>
+        <w:sz w:val="20"/>
+      </w:rPr>
+    </w:lvl>
+    <w:lvl w:ilvl="4" w:tentative="1">
+      <w:start w:val="1"/>
+      <w:numFmt w:val="bullet"/>
+      <w:lvlText w:val=""/>
+      <w:lvlJc w:val="left"/>
+      <w:pPr>
+        <w:tabs>
+          <w:tab w:val="num" w:pos="3600"/>
+        </w:tabs>
+        <w:ind w:left="3600" w:hanging="360"/>
+      </w:pPr>
+      <w:rPr>
+        <w:rFonts w:ascii="Wingdings" w:hAnsi="Wingdings" w:hint="default"/>
+        <w:sz w:val="20"/>
+      </w:rPr>
+    </w:lvl>
+    <w:lvl w:ilvl="5" w:tentative="1">
+      <w:start w:val="1"/>
+      <w:numFmt w:val="bullet"/>
+      <w:lvlText w:val=""/>
+      <w:lvlJc w:val="left"/>
+      <w:pPr>
+        <w:tabs>
+          <w:tab w:val="num" w:pos="4320"/>
+        </w:tabs>
+        <w:ind w:left="4320" w:hanging="360"/>
+      </w:pPr>
+      <w:rPr>
+        <w:rFonts w:ascii="Wingdings" w:hAnsi="Wingdings" w:hint="default"/>
+        <w:sz w:val="20"/>
+      </w:rPr>
+    </w:lvl>
+    <w:lvl w:ilvl="6" w:tentative="1">
+      <w:start w:val="1"/>
+      <w:numFmt w:val="bullet"/>
+      <w:lvlText w:val=""/>
+      <w:lvlJc w:val="left"/>
+      <w:pPr>
+        <w:tabs>
+          <w:tab w:val="num" w:pos="5040"/>
+        </w:tabs>
+        <w:ind w:left="5040" w:hanging="360"/>
+      </w:pPr>
+      <w:rPr>
+        <w:rFonts w:ascii="Wingdings" w:hAnsi="Wingdings" w:hint="default"/>
+        <w:sz w:val="20"/>
+      </w:rPr>
+    </w:lvl>
+    <w:lvl w:ilvl="7" w:tentative="1">
+      <w:start w:val="1"/>
+      <w:numFmt w:val="bullet"/>
+      <w:lvlText w:val=""/>
+      <w:lvlJc w:val="left"/>
+      <w:pPr>
+        <w:tabs>
+          <w:tab w:val="num" w:pos="5760"/>
+        </w:tabs>
+        <w:ind w:left="5760" w:hanging="360"/>
+      </w:pPr>
+      <w:rPr>
+        <w:rFonts w:ascii="Wingdings" w:hAnsi="Wingdings" w:hint="default"/>
+        <w:sz w:val="20"/>
+      </w:rPr>
+    </w:lvl>
+    <w:lvl w:ilvl="8" w:tentative="1">
+      <w:start w:val="1"/>
+      <w:numFmt w:val="bullet"/>
+      <w:lvlText w:val=""/>
+      <w:lvlJc w:val="left"/>
+      <w:pPr>
+        <w:tabs>
+          <w:tab w:val="num" w:pos="6480"/>
+        </w:tabs>
+        <w:ind w:left="6480" w:hanging="360"/>
+      </w:pPr>
+      <w:rPr>
+        <w:rFonts w:ascii="Wingdings" w:hAnsi="Wingdings" w:hint="default"/>
+        <w:sz w:val="20"/>
+      </w:rPr>
+    </w:lvl>
+  </w:abstractNum>
+  <w:abstractNum w:abstractNumId="8" w15:restartNumberingAfterBreak="0">
     <w:nsid w:val="3AE2422B"/>
     <w:multiLevelType w:val="multilevel"/>
     <w:tmpl w:val="7E981B54"/>
@@ -4107,7 +5990,7 @@
       </w:rPr>
     </w:lvl>
   </w:abstractNum>
-  <w:abstractNum w:abstractNumId="4" w15:restartNumberingAfterBreak="0">
+  <w:abstractNum w:abstractNumId="9" w15:restartNumberingAfterBreak="0">
     <w:nsid w:val="41773779"/>
     <w:multiLevelType w:val="multilevel"/>
     <w:tmpl w:val="C61CD8BC"/>
@@ -4220,7 +6103,7 @@
       </w:pPr>
     </w:lvl>
   </w:abstractNum>
-  <w:abstractNum w:abstractNumId="5" w15:restartNumberingAfterBreak="0">
+  <w:abstractNum w:abstractNumId="10" w15:restartNumberingAfterBreak="0">
     <w:nsid w:val="50504271"/>
     <w:multiLevelType w:val="multilevel"/>
     <w:tmpl w:val="3AD20E50"/>
@@ -4369,7 +6252,7 @@
       </w:rPr>
     </w:lvl>
   </w:abstractNum>
-  <w:abstractNum w:abstractNumId="6" w15:restartNumberingAfterBreak="0">
+  <w:abstractNum w:abstractNumId="11" w15:restartNumberingAfterBreak="0">
     <w:nsid w:val="520852C0"/>
     <w:multiLevelType w:val="multilevel"/>
     <w:tmpl w:val="A190902E"/>
@@ -4482,7 +6365,269 @@
       </w:pPr>
     </w:lvl>
   </w:abstractNum>
-  <w:abstractNum w:abstractNumId="7" w15:restartNumberingAfterBreak="0">
+  <w:abstractNum w:abstractNumId="12" w15:restartNumberingAfterBreak="0">
+    <w:nsid w:val="54AC23C8"/>
+    <w:multiLevelType w:val="multilevel"/>
+    <w:tmpl w:val="E480A00A"/>
+    <w:lvl w:ilvl="0">
+      <w:start w:val="1"/>
+      <w:numFmt w:val="bullet"/>
+      <w:lvlText w:val=""/>
+      <w:lvlJc w:val="left"/>
+      <w:pPr>
+        <w:tabs>
+          <w:tab w:val="num" w:pos="720"/>
+        </w:tabs>
+        <w:ind w:left="720" w:hanging="360"/>
+      </w:pPr>
+      <w:rPr>
+        <w:rFonts w:ascii="Symbol" w:hAnsi="Symbol" w:hint="default"/>
+        <w:sz w:val="20"/>
+      </w:rPr>
+    </w:lvl>
+    <w:lvl w:ilvl="1" w:tentative="1">
+      <w:start w:val="1"/>
+      <w:numFmt w:val="bullet"/>
+      <w:lvlText w:val="o"/>
+      <w:lvlJc w:val="left"/>
+      <w:pPr>
+        <w:tabs>
+          <w:tab w:val="num" w:pos="1440"/>
+        </w:tabs>
+        <w:ind w:left="1440" w:hanging="360"/>
+      </w:pPr>
+      <w:rPr>
+        <w:rFonts w:ascii="Courier New" w:hAnsi="Courier New" w:hint="default"/>
+        <w:sz w:val="20"/>
+      </w:rPr>
+    </w:lvl>
+    <w:lvl w:ilvl="2" w:tentative="1">
+      <w:start w:val="1"/>
+      <w:numFmt w:val="bullet"/>
+      <w:lvlText w:val=""/>
+      <w:lvlJc w:val="left"/>
+      <w:pPr>
+        <w:tabs>
+          <w:tab w:val="num" w:pos="2160"/>
+        </w:tabs>
+        <w:ind w:left="2160" w:hanging="360"/>
+      </w:pPr>
+      <w:rPr>
+        <w:rFonts w:ascii="Wingdings" w:hAnsi="Wingdings" w:hint="default"/>
+        <w:sz w:val="20"/>
+      </w:rPr>
+    </w:lvl>
+    <w:lvl w:ilvl="3" w:tentative="1">
+      <w:start w:val="1"/>
+      <w:numFmt w:val="bullet"/>
+      <w:lvlText w:val=""/>
+      <w:lvlJc w:val="left"/>
+      <w:pPr>
+        <w:tabs>
+          <w:tab w:val="num" w:pos="2880"/>
+        </w:tabs>
+        <w:ind w:left="2880" w:hanging="360"/>
+      </w:pPr>
+      <w:rPr>
+        <w:rFonts w:ascii="Wingdings" w:hAnsi="Wingdings" w:hint="default"/>
+        <w:sz w:val="20"/>
+      </w:rPr>
+    </w:lvl>
+    <w:lvl w:ilvl="4" w:tentative="1">
+      <w:start w:val="1"/>
+      <w:numFmt w:val="bullet"/>
+      <w:lvlText w:val=""/>
+      <w:lvlJc w:val="left"/>
+      <w:pPr>
+        <w:tabs>
+          <w:tab w:val="num" w:pos="3600"/>
+        </w:tabs>
+        <w:ind w:left="3600" w:hanging="360"/>
+      </w:pPr>
+      <w:rPr>
+        <w:rFonts w:ascii="Wingdings" w:hAnsi="Wingdings" w:hint="default"/>
+        <w:sz w:val="20"/>
+      </w:rPr>
+    </w:lvl>
+    <w:lvl w:ilvl="5" w:tentative="1">
+      <w:start w:val="1"/>
+      <w:numFmt w:val="bullet"/>
+      <w:lvlText w:val=""/>
+      <w:lvlJc w:val="left"/>
+      <w:pPr>
+        <w:tabs>
+          <w:tab w:val="num" w:pos="4320"/>
+        </w:tabs>
+        <w:ind w:left="4320" w:hanging="360"/>
+      </w:pPr>
+      <w:rPr>
+        <w:rFonts w:ascii="Wingdings" w:hAnsi="Wingdings" w:hint="default"/>
+        <w:sz w:val="20"/>
+      </w:rPr>
+    </w:lvl>
+    <w:lvl w:ilvl="6" w:tentative="1">
+      <w:start w:val="1"/>
+      <w:numFmt w:val="bullet"/>
+      <w:lvlText w:val=""/>
+      <w:lvlJc w:val="left"/>
+      <w:pPr>
+        <w:tabs>
+          <w:tab w:val="num" w:pos="5040"/>
+        </w:tabs>
+        <w:ind w:left="5040" w:hanging="360"/>
+      </w:pPr>
+      <w:rPr>
+        <w:rFonts w:ascii="Wingdings" w:hAnsi="Wingdings" w:hint="default"/>
+        <w:sz w:val="20"/>
+      </w:rPr>
+    </w:lvl>
+    <w:lvl w:ilvl="7" w:tentative="1">
+      <w:start w:val="1"/>
+      <w:numFmt w:val="bullet"/>
+      <w:lvlText w:val=""/>
+      <w:lvlJc w:val="left"/>
+      <w:pPr>
+        <w:tabs>
+          <w:tab w:val="num" w:pos="5760"/>
+        </w:tabs>
+        <w:ind w:left="5760" w:hanging="360"/>
+      </w:pPr>
+      <w:rPr>
+        <w:rFonts w:ascii="Wingdings" w:hAnsi="Wingdings" w:hint="default"/>
+        <w:sz w:val="20"/>
+      </w:rPr>
+    </w:lvl>
+    <w:lvl w:ilvl="8" w:tentative="1">
+      <w:start w:val="1"/>
+      <w:numFmt w:val="bullet"/>
+      <w:lvlText w:val=""/>
+      <w:lvlJc w:val="left"/>
+      <w:pPr>
+        <w:tabs>
+          <w:tab w:val="num" w:pos="6480"/>
+        </w:tabs>
+        <w:ind w:left="6480" w:hanging="360"/>
+      </w:pPr>
+      <w:rPr>
+        <w:rFonts w:ascii="Wingdings" w:hAnsi="Wingdings" w:hint="default"/>
+        <w:sz w:val="20"/>
+      </w:rPr>
+    </w:lvl>
+  </w:abstractNum>
+  <w:abstractNum w:abstractNumId="13" w15:restartNumberingAfterBreak="0">
+    <w:nsid w:val="72A7313E"/>
+    <w:multiLevelType w:val="multilevel"/>
+    <w:tmpl w:val="99F4A98C"/>
+    <w:lvl w:ilvl="0">
+      <w:start w:val="1"/>
+      <w:numFmt w:val="decimal"/>
+      <w:lvlText w:val="%1."/>
+      <w:lvlJc w:val="left"/>
+      <w:pPr>
+        <w:tabs>
+          <w:tab w:val="num" w:pos="720"/>
+        </w:tabs>
+        <w:ind w:left="720" w:hanging="360"/>
+      </w:pPr>
+    </w:lvl>
+    <w:lvl w:ilvl="1" w:tentative="1">
+      <w:start w:val="1"/>
+      <w:numFmt w:val="decimal"/>
+      <w:lvlText w:val="%2."/>
+      <w:lvlJc w:val="left"/>
+      <w:pPr>
+        <w:tabs>
+          <w:tab w:val="num" w:pos="1440"/>
+        </w:tabs>
+        <w:ind w:left="1440" w:hanging="360"/>
+      </w:pPr>
+    </w:lvl>
+    <w:lvl w:ilvl="2" w:tentative="1">
+      <w:start w:val="1"/>
+      <w:numFmt w:val="decimal"/>
+      <w:lvlText w:val="%3."/>
+      <w:lvlJc w:val="left"/>
+      <w:pPr>
+        <w:tabs>
+          <w:tab w:val="num" w:pos="2160"/>
+        </w:tabs>
+        <w:ind w:left="2160" w:hanging="360"/>
+      </w:pPr>
+    </w:lvl>
+    <w:lvl w:ilvl="3" w:tentative="1">
+      <w:start w:val="1"/>
+      <w:numFmt w:val="decimal"/>
+      <w:lvlText w:val="%4."/>
+      <w:lvlJc w:val="left"/>
+      <w:pPr>
+        <w:tabs>
+          <w:tab w:val="num" w:pos="2880"/>
+        </w:tabs>
+        <w:ind w:left="2880" w:hanging="360"/>
+      </w:pPr>
+    </w:lvl>
+    <w:lvl w:ilvl="4" w:tentative="1">
+      <w:start w:val="1"/>
+      <w:numFmt w:val="decimal"/>
+      <w:lvlText w:val="%5."/>
+      <w:lvlJc w:val="left"/>
+      <w:pPr>
+        <w:tabs>
+          <w:tab w:val="num" w:pos="3600"/>
+        </w:tabs>
+        <w:ind w:left="3600" w:hanging="360"/>
+      </w:pPr>
+    </w:lvl>
+    <w:lvl w:ilvl="5" w:tentative="1">
+      <w:start w:val="1"/>
+      <w:numFmt w:val="decimal"/>
+      <w:lvlText w:val="%6."/>
+      <w:lvlJc w:val="left"/>
+      <w:pPr>
+        <w:tabs>
+          <w:tab w:val="num" w:pos="4320"/>
+        </w:tabs>
+        <w:ind w:left="4320" w:hanging="360"/>
+      </w:pPr>
+    </w:lvl>
+    <w:lvl w:ilvl="6" w:tentative="1">
+      <w:start w:val="1"/>
+      <w:numFmt w:val="decimal"/>
+      <w:lvlText w:val="%7."/>
+      <w:lvlJc w:val="left"/>
+      <w:pPr>
+        <w:tabs>
+          <w:tab w:val="num" w:pos="5040"/>
+        </w:tabs>
+        <w:ind w:left="5040" w:hanging="360"/>
+      </w:pPr>
+    </w:lvl>
+    <w:lvl w:ilvl="7" w:tentative="1">
+      <w:start w:val="1"/>
+      <w:numFmt w:val="decimal"/>
+      <w:lvlText w:val="%8."/>
+      <w:lvlJc w:val="left"/>
+      <w:pPr>
+        <w:tabs>
+          <w:tab w:val="num" w:pos="5760"/>
+        </w:tabs>
+        <w:ind w:left="5760" w:hanging="360"/>
+      </w:pPr>
+    </w:lvl>
+    <w:lvl w:ilvl="8" w:tentative="1">
+      <w:start w:val="1"/>
+      <w:numFmt w:val="decimal"/>
+      <w:lvlText w:val="%9."/>
+      <w:lvlJc w:val="left"/>
+      <w:pPr>
+        <w:tabs>
+          <w:tab w:val="num" w:pos="6480"/>
+        </w:tabs>
+        <w:ind w:left="6480" w:hanging="360"/>
+      </w:pPr>
+    </w:lvl>
+  </w:abstractNum>
+  <w:abstractNum w:abstractNumId="14" w15:restartNumberingAfterBreak="0">
     <w:nsid w:val="7D31057D"/>
     <w:multiLevelType w:val="hybridMultilevel"/>
     <w:tmpl w:val="6A54ADD0"/>
@@ -4595,22 +6740,22 @@
     </w:lvl>
   </w:abstractNum>
   <w:num w:numId="1" w16cid:durableId="773860085">
-    <w:abstractNumId w:val="7"/>
+    <w:abstractNumId w:val="14"/>
   </w:num>
   <w:num w:numId="2" w16cid:durableId="1246265180">
-    <w:abstractNumId w:val="5"/>
+    <w:abstractNumId w:val="10"/>
   </w:num>
   <w:num w:numId="3" w16cid:durableId="1186406180">
-    <w:abstractNumId w:val="6"/>
+    <w:abstractNumId w:val="11"/>
   </w:num>
   <w:num w:numId="4" w16cid:durableId="1771124578">
-    <w:abstractNumId w:val="3"/>
+    <w:abstractNumId w:val="8"/>
   </w:num>
   <w:num w:numId="5" w16cid:durableId="1628656248">
-    <w:abstractNumId w:val="1"/>
+    <w:abstractNumId w:val="2"/>
   </w:num>
   <w:num w:numId="6" w16cid:durableId="543450117">
-    <w:abstractNumId w:val="4"/>
+    <w:abstractNumId w:val="9"/>
     <w:lvlOverride w:ilvl="0">
       <w:lvl w:ilvl="0">
         <w:numFmt w:val="decimal"/>
@@ -4620,10 +6765,71 @@
     </w:lvlOverride>
   </w:num>
   <w:num w:numId="7" w16cid:durableId="496844263">
-    <w:abstractNumId w:val="2"/>
+    <w:abstractNumId w:val="4"/>
   </w:num>
   <w:num w:numId="8" w16cid:durableId="302003864">
     <w:abstractNumId w:val="0"/>
+  </w:num>
+  <w:num w:numId="9" w16cid:durableId="1463889671">
+    <w:abstractNumId w:val="13"/>
+  </w:num>
+  <w:num w:numId="10" w16cid:durableId="992756124">
+    <w:abstractNumId w:val="6"/>
+  </w:num>
+  <w:num w:numId="11" w16cid:durableId="1297105428">
+    <w:abstractNumId w:val="7"/>
+  </w:num>
+  <w:num w:numId="12" w16cid:durableId="1119451974">
+    <w:abstractNumId w:val="12"/>
+  </w:num>
+  <w:num w:numId="13" w16cid:durableId="2092506503">
+    <w:abstractNumId w:val="5"/>
+  </w:num>
+  <w:num w:numId="14" w16cid:durableId="1556045524">
+    <w:abstractNumId w:val="3"/>
+  </w:num>
+  <w:num w:numId="15" w16cid:durableId="1208761146">
+    <w:abstractNumId w:val="3"/>
+    <w:lvlOverride w:ilvl="1">
+      <w:lvl w:ilvl="1">
+        <w:numFmt w:val="bullet"/>
+        <w:lvlText w:val=""/>
+        <w:lvlJc w:val="left"/>
+        <w:pPr>
+          <w:tabs>
+            <w:tab w:val="num" w:pos="1440"/>
+          </w:tabs>
+          <w:ind w:left="1440" w:hanging="360"/>
+        </w:pPr>
+        <w:rPr>
+          <w:rFonts w:ascii="Symbol" w:hAnsi="Symbol" w:hint="default"/>
+          <w:sz w:val="20"/>
+        </w:rPr>
+      </w:lvl>
+    </w:lvlOverride>
+  </w:num>
+  <w:num w:numId="16" w16cid:durableId="1834106587">
+    <w:abstractNumId w:val="1"/>
+  </w:num>
+  <w:num w:numId="17" w16cid:durableId="1903758419">
+    <w:abstractNumId w:val="1"/>
+    <w:lvlOverride w:ilvl="1">
+      <w:lvl w:ilvl="1">
+        <w:numFmt w:val="bullet"/>
+        <w:lvlText w:val=""/>
+        <w:lvlJc w:val="left"/>
+        <w:pPr>
+          <w:tabs>
+            <w:tab w:val="num" w:pos="1440"/>
+          </w:tabs>
+          <w:ind w:left="1440" w:hanging="360"/>
+        </w:pPr>
+        <w:rPr>
+          <w:rFonts w:ascii="Symbol" w:hAnsi="Symbol" w:hint="default"/>
+          <w:sz w:val="20"/>
+        </w:rPr>
+      </w:lvl>
+    </w:lvlOverride>
   </w:num>
 </w:numbering>
 </file>

</xml_diff>

<commit_message>
update sketch to add filters on Screen 2
</commit_message>
<xml_diff>
--- a/project-report2/project-report-2-group8.docx
+++ b/project-report2/project-report-2-group8.docx
@@ -2207,14 +2207,11 @@
     <w:p>
       <w:pPr>
         <w:spacing w:line="240" w:lineRule="auto"/>
-        <w:jc w:val="both"/>
-        <w:rPr>
-          <w:rFonts w:ascii="Times New Roman" w:hAnsi="Times New Roman" w:cs="Times New Roman"/>
-          <w:b/>
-          <w:bCs/>
-          <w:sz w:val="20"/>
-          <w:szCs w:val="20"/>
-          <w:u w:val="single"/>
+        <w:jc w:val="center"/>
+        <w:rPr>
+          <w:rFonts w:ascii="Times New Roman" w:hAnsi="Times New Roman" w:cs="Times New Roman"/>
+          <w:sz w:val="20"/>
+          <w:szCs w:val="20"/>
         </w:rPr>
       </w:pPr>
     </w:p>
@@ -2236,10 +2233,10 @@
           <w:szCs w:val="20"/>
         </w:rPr>
         <w:drawing>
-          <wp:inline distT="0" distB="0" distL="0" distR="0" wp14:anchorId="23C52064" wp14:editId="19D16925">
-            <wp:extent cx="6032664" cy="2254578"/>
-            <wp:effectExtent l="0" t="0" r="6350" b="0"/>
-            <wp:docPr id="1" name="Picture 1"/>
+          <wp:inline distT="0" distB="0" distL="0" distR="0" wp14:anchorId="5751986B" wp14:editId="0B9C70FB">
+            <wp:extent cx="6486525" cy="2314575"/>
+            <wp:effectExtent l="0" t="0" r="9525" b="9525"/>
+            <wp:docPr id="4" name="Picture 4"/>
             <wp:cNvGraphicFramePr>
               <a:graphicFrameLocks xmlns:a="http://schemas.openxmlformats.org/drawingml/2006/main" noChangeAspect="1"/>
             </wp:cNvGraphicFramePr>
@@ -2247,23 +2244,36 @@
               <a:graphicData uri="http://schemas.openxmlformats.org/drawingml/2006/picture">
                 <pic:pic xmlns:pic="http://schemas.openxmlformats.org/drawingml/2006/picture">
                   <pic:nvPicPr>
-                    <pic:cNvPr id="1" name=""/>
-                    <pic:cNvPicPr/>
+                    <pic:cNvPr id="0" name="Picture 1"/>
+                    <pic:cNvPicPr>
+                      <a:picLocks noChangeAspect="1" noChangeArrowheads="1"/>
+                    </pic:cNvPicPr>
                   </pic:nvPicPr>
                   <pic:blipFill>
-                    <a:blip r:embed="rId7"/>
+                    <a:blip r:embed="rId7" cstate="print">
+                      <a:extLst>
+                        <a:ext uri="{28A0092B-C50C-407E-A947-70E740481C1C}">
+                          <a14:useLocalDpi xmlns:a14="http://schemas.microsoft.com/office/drawing/2010/main" val="0"/>
+                        </a:ext>
+                      </a:extLst>
+                    </a:blip>
+                    <a:srcRect/>
                     <a:stretch>
                       <a:fillRect/>
                     </a:stretch>
                   </pic:blipFill>
-                  <pic:spPr>
+                  <pic:spPr bwMode="auto">
                     <a:xfrm>
                       <a:off x="0" y="0"/>
-                      <a:ext cx="6041923" cy="2258039"/>
+                      <a:ext cx="6486525" cy="2314575"/>
                     </a:xfrm>
                     <a:prstGeom prst="rect">
                       <a:avLst/>
                     </a:prstGeom>
+                    <a:noFill/>
+                    <a:ln>
+                      <a:noFill/>
+                    </a:ln>
                   </pic:spPr>
                 </pic:pic>
               </a:graphicData>
@@ -2330,17 +2340,6 @@
     <w:p>
       <w:pPr>
         <w:spacing w:line="240" w:lineRule="auto"/>
-        <w:jc w:val="center"/>
-        <w:rPr>
-          <w:rFonts w:ascii="Times New Roman" w:hAnsi="Times New Roman" w:cs="Times New Roman"/>
-          <w:sz w:val="20"/>
-          <w:szCs w:val="20"/>
-        </w:rPr>
-      </w:pPr>
-    </w:p>
-    <w:p>
-      <w:pPr>
-        <w:spacing w:line="240" w:lineRule="auto"/>
         <w:jc w:val="both"/>
         <w:rPr>
           <w:rFonts w:ascii="Times New Roman" w:hAnsi="Times New Roman" w:cs="Times New Roman"/>
@@ -2360,7 +2359,6 @@
           <w:szCs w:val="20"/>
           <w:u w:val="single"/>
         </w:rPr>
-        <w:lastRenderedPageBreak/>
         <w:t>LIST OF ESSENTIAL AND ENHANCEMENT ITEMS</w:t>
       </w:r>
     </w:p>
@@ -2375,6 +2373,7 @@
           <w:sz w:val="22"/>
           <w:szCs w:val="22"/>
         </w:rPr>
+        <w:lastRenderedPageBreak/>
         <w:t>Essential Items</w:t>
       </w:r>
     </w:p>
@@ -3951,6 +3950,7 @@
           <w:szCs w:val="20"/>
           <w:u w:val="single"/>
         </w:rPr>
+        <w:lastRenderedPageBreak/>
         <w:t>WALKTHROUGH</w:t>
       </w:r>
     </w:p>
@@ -4333,25 +4333,7 @@
           <w:sz w:val="20"/>
           <w:szCs w:val="20"/>
         </w:rPr>
-        <w:t xml:space="preserve">Step 1: Disable one student (e.g., </w:t>
-      </w:r>
-      <w:proofErr w:type="spellStart"/>
-      <w:r>
-        <w:rPr>
-          <w:color w:val="000000"/>
-          <w:sz w:val="20"/>
-          <w:szCs w:val="20"/>
-        </w:rPr>
-        <w:t>Kyungjae</w:t>
-      </w:r>
-      <w:proofErr w:type="spellEnd"/>
-      <w:r>
-        <w:rPr>
-          <w:color w:val="000000"/>
-          <w:sz w:val="20"/>
-          <w:szCs w:val="20"/>
-        </w:rPr>
-        <w:t xml:space="preserve"> Lee)</w:t>
+        <w:t>Step 1: Disable one student (e.g., Kyungjae Lee)</w:t>
       </w:r>
     </w:p>
     <w:p>
@@ -6790,46 +6772,14 @@
   </w:num>
   <w:num w:numId="15" w16cid:durableId="1208761146">
     <w:abstractNumId w:val="3"/>
-    <w:lvlOverride w:ilvl="1">
-      <w:lvl w:ilvl="1">
-        <w:numFmt w:val="bullet"/>
-        <w:lvlText w:val=""/>
-        <w:lvlJc w:val="left"/>
-        <w:pPr>
-          <w:tabs>
-            <w:tab w:val="num" w:pos="1440"/>
-          </w:tabs>
-          <w:ind w:left="1440" w:hanging="360"/>
-        </w:pPr>
-        <w:rPr>
-          <w:rFonts w:ascii="Symbol" w:hAnsi="Symbol" w:hint="default"/>
-          <w:sz w:val="20"/>
-        </w:rPr>
-      </w:lvl>
-    </w:lvlOverride>
+    <w:lvlOverride w:ilvl="0"/>
   </w:num>
   <w:num w:numId="16" w16cid:durableId="1834106587">
     <w:abstractNumId w:val="1"/>
   </w:num>
   <w:num w:numId="17" w16cid:durableId="1903758419">
     <w:abstractNumId w:val="1"/>
-    <w:lvlOverride w:ilvl="1">
-      <w:lvl w:ilvl="1">
-        <w:numFmt w:val="bullet"/>
-        <w:lvlText w:val=""/>
-        <w:lvlJc w:val="left"/>
-        <w:pPr>
-          <w:tabs>
-            <w:tab w:val="num" w:pos="1440"/>
-          </w:tabs>
-          <w:ind w:left="1440" w:hanging="360"/>
-        </w:pPr>
-        <w:rPr>
-          <w:rFonts w:ascii="Symbol" w:hAnsi="Symbol" w:hint="default"/>
-          <w:sz w:val="20"/>
-        </w:rPr>
-      </w:lvl>
-    </w:lvlOverride>
+    <w:lvlOverride w:ilvl="0"/>
   </w:num>
 </w:numbering>
 </file>

</xml_diff>

<commit_message>
Update project report 2
</commit_message>
<xml_diff>
--- a/project-report2/project-report-2-group8.docx
+++ b/project-report2/project-report-2-group8.docx
@@ -99,25 +99,7 @@
           <w:sz w:val="20"/>
           <w:szCs w:val="20"/>
         </w:rPr>
-        <w:t xml:space="preserve">Bailey J. Knight, Christopher </w:t>
-      </w:r>
-      <w:proofErr w:type="spellStart"/>
-      <w:r>
-        <w:rPr>
-          <w:rFonts w:ascii="Times New Roman" w:eastAsia="Times New Roman" w:hAnsi="Times New Roman" w:cs="Times New Roman"/>
-          <w:sz w:val="20"/>
-          <w:szCs w:val="20"/>
-        </w:rPr>
-        <w:t>Fechter</w:t>
-      </w:r>
-      <w:proofErr w:type="spellEnd"/>
-      <w:r>
-        <w:rPr>
-          <w:rFonts w:ascii="Times New Roman" w:eastAsia="Times New Roman" w:hAnsi="Times New Roman" w:cs="Times New Roman"/>
-          <w:sz w:val="20"/>
-          <w:szCs w:val="20"/>
-        </w:rPr>
-        <w:t>, Eric M. Sung, Kyungjae Lee</w:t>
+        <w:t>Bailey J. Knight, Christopher Fechter, Eric M. Sung, Kyungjae Lee</w:t>
       </w:r>
     </w:p>
     <w:p>
@@ -4559,40 +4541,50 @@
       </w:pPr>
       <w:r>
         <w:rPr>
-          <w:rFonts w:ascii="Times New Roman" w:eastAsia="Times New Roman" w:hAnsi="Times New Roman" w:cs="Times New Roman"/>
           <w:noProof/>
-          <w:sz w:val="20"/>
-          <w:szCs w:val="20"/>
         </w:rPr>
         <w:drawing>
-          <wp:inline distT="0" distB="0" distL="0" distR="0" wp14:anchorId="2023372D" wp14:editId="020873DF">
-            <wp:extent cx="6137738" cy="1155628"/>
-            <wp:effectExtent l="0" t="0" r="0" b="0"/>
-            <wp:docPr id="6" name="image1.png"/>
-            <wp:cNvGraphicFramePr/>
+          <wp:inline distT="0" distB="0" distL="0" distR="0" wp14:anchorId="3D463FDF" wp14:editId="54FDB27A">
+            <wp:extent cx="6492240" cy="1211580"/>
+            <wp:effectExtent l="0" t="0" r="3810" b="7620"/>
+            <wp:docPr id="1" name="Picture 1"/>
+            <wp:cNvGraphicFramePr>
+              <a:graphicFrameLocks xmlns:a="http://schemas.openxmlformats.org/drawingml/2006/main" noChangeAspect="1"/>
+            </wp:cNvGraphicFramePr>
             <a:graphic xmlns:a="http://schemas.openxmlformats.org/drawingml/2006/main">
               <a:graphicData uri="http://schemas.openxmlformats.org/drawingml/2006/picture">
                 <pic:pic xmlns:pic="http://schemas.openxmlformats.org/drawingml/2006/picture">
                   <pic:nvPicPr>
-                    <pic:cNvPr id="0" name="image1.png"/>
-                    <pic:cNvPicPr preferRelativeResize="0"/>
+                    <pic:cNvPr id="0" name="Picture 1"/>
+                    <pic:cNvPicPr>
+                      <a:picLocks noChangeAspect="1" noChangeArrowheads="1"/>
+                    </pic:cNvPicPr>
                   </pic:nvPicPr>
                   <pic:blipFill>
-                    <a:blip r:embed="rId8"/>
+                    <a:blip r:embed="rId8">
+                      <a:extLst>
+                        <a:ext uri="{28A0092B-C50C-407E-A947-70E740481C1C}">
+                          <a14:useLocalDpi xmlns:a14="http://schemas.microsoft.com/office/drawing/2010/main" val="0"/>
+                        </a:ext>
+                      </a:extLst>
+                    </a:blip>
                     <a:srcRect/>
                     <a:stretch>
                       <a:fillRect/>
                     </a:stretch>
                   </pic:blipFill>
-                  <pic:spPr>
+                  <pic:spPr bwMode="auto">
                     <a:xfrm>
                       <a:off x="0" y="0"/>
-                      <a:ext cx="6137738" cy="1155628"/>
+                      <a:ext cx="6492240" cy="1211580"/>
                     </a:xfrm>
                     <a:prstGeom prst="rect">
                       <a:avLst/>
                     </a:prstGeom>
-                    <a:ln/>
+                    <a:noFill/>
+                    <a:ln>
+                      <a:noFill/>
+                    </a:ln>
                   </pic:spPr>
                 </pic:pic>
               </a:graphicData>
@@ -4629,7 +4621,25 @@
           <w:sz w:val="20"/>
           <w:szCs w:val="20"/>
         </w:rPr>
-        <w:t>Time Spent: 20 hours</w:t>
+        <w:t>Time Spent: 2</w:t>
+      </w:r>
+      <w:r>
+        <w:rPr>
+          <w:rFonts w:ascii="Times New Roman" w:eastAsia="Times New Roman" w:hAnsi="Times New Roman" w:cs="Times New Roman"/>
+          <w:color w:val="000000"/>
+          <w:sz w:val="20"/>
+          <w:szCs w:val="20"/>
+        </w:rPr>
+        <w:t>2</w:t>
+      </w:r>
+      <w:r>
+        <w:rPr>
+          <w:rFonts w:ascii="Times New Roman" w:eastAsia="Times New Roman" w:hAnsi="Times New Roman" w:cs="Times New Roman"/>
+          <w:color w:val="000000"/>
+          <w:sz w:val="20"/>
+          <w:szCs w:val="20"/>
+        </w:rPr>
+        <w:t xml:space="preserve"> hours</w:t>
       </w:r>
     </w:p>
     <w:p>

</xml_diff>

<commit_message>
updated sketch to add the time block filter
</commit_message>
<xml_diff>
--- a/project-report2/project-report-2-group8.docx
+++ b/project-report2/project-report-2-group8.docx
@@ -99,7 +99,25 @@
           <w:sz w:val="20"/>
           <w:szCs w:val="20"/>
         </w:rPr>
-        <w:t>Bailey J. Knight, Christopher Fechter, Eric M. Sung, Kyungjae Lee</w:t>
+        <w:t xml:space="preserve">Bailey J. Knight, Christopher Fechter, Eric M. Sung, </w:t>
+      </w:r>
+      <w:proofErr w:type="spellStart"/>
+      <w:r>
+        <w:rPr>
+          <w:rFonts w:ascii="Times New Roman" w:eastAsia="Times New Roman" w:hAnsi="Times New Roman" w:cs="Times New Roman"/>
+          <w:sz w:val="20"/>
+          <w:szCs w:val="20"/>
+        </w:rPr>
+        <w:t>Kyungjae</w:t>
+      </w:r>
+      <w:proofErr w:type="spellEnd"/>
+      <w:r>
+        <w:rPr>
+          <w:rFonts w:ascii="Times New Roman" w:eastAsia="Times New Roman" w:hAnsi="Times New Roman" w:cs="Times New Roman"/>
+          <w:sz w:val="20"/>
+          <w:szCs w:val="20"/>
+        </w:rPr>
+        <w:t xml:space="preserve"> Lee</w:t>
       </w:r>
     </w:p>
     <w:p>
@@ -2084,34 +2102,47 @@
           <w:szCs w:val="20"/>
         </w:rPr>
         <w:drawing>
-          <wp:inline distT="0" distB="0" distL="0" distR="0" wp14:anchorId="3CB925ED" wp14:editId="25F0C0DA">
-            <wp:extent cx="6486525" cy="2314575"/>
-            <wp:effectExtent l="0" t="0" r="0" b="0"/>
-            <wp:docPr id="7" name="image3.jpg"/>
-            <wp:cNvGraphicFramePr/>
+          <wp:inline distT="0" distB="0" distL="0" distR="0" wp14:anchorId="1645488C" wp14:editId="554CE336">
+            <wp:extent cx="6493510" cy="2317115"/>
+            <wp:effectExtent l="0" t="0" r="2540" b="6985"/>
+            <wp:docPr id="2" name="Picture 2"/>
+            <wp:cNvGraphicFramePr>
+              <a:graphicFrameLocks xmlns:a="http://schemas.openxmlformats.org/drawingml/2006/main" noChangeAspect="1"/>
+            </wp:cNvGraphicFramePr>
             <a:graphic xmlns:a="http://schemas.openxmlformats.org/drawingml/2006/main">
               <a:graphicData uri="http://schemas.openxmlformats.org/drawingml/2006/picture">
                 <pic:pic xmlns:pic="http://schemas.openxmlformats.org/drawingml/2006/picture">
                   <pic:nvPicPr>
-                    <pic:cNvPr id="0" name="image3.jpg"/>
-                    <pic:cNvPicPr preferRelativeResize="0"/>
+                    <pic:cNvPr id="0" name="Picture 1"/>
+                    <pic:cNvPicPr>
+                      <a:picLocks noChangeAspect="1" noChangeArrowheads="1"/>
+                    </pic:cNvPicPr>
                   </pic:nvPicPr>
                   <pic:blipFill>
-                    <a:blip r:embed="rId7"/>
+                    <a:blip r:embed="rId7" cstate="print">
+                      <a:extLst>
+                        <a:ext uri="{28A0092B-C50C-407E-A947-70E740481C1C}">
+                          <a14:useLocalDpi xmlns:a14="http://schemas.microsoft.com/office/drawing/2010/main" val="0"/>
+                        </a:ext>
+                      </a:extLst>
+                    </a:blip>
                     <a:srcRect/>
                     <a:stretch>
                       <a:fillRect/>
                     </a:stretch>
                   </pic:blipFill>
-                  <pic:spPr>
+                  <pic:spPr bwMode="auto">
                     <a:xfrm>
                       <a:off x="0" y="0"/>
-                      <a:ext cx="6486525" cy="2314575"/>
+                      <a:ext cx="6493510" cy="2317115"/>
                     </a:xfrm>
                     <a:prstGeom prst="rect">
                       <a:avLst/>
                     </a:prstGeom>
-                    <a:ln/>
+                    <a:noFill/>
+                    <a:ln>
+                      <a:noFill/>
+                    </a:ln>
                   </pic:spPr>
                 </pic:pic>
               </a:graphicData>
@@ -4309,7 +4340,27 @@
           <w:sz w:val="20"/>
           <w:szCs w:val="20"/>
         </w:rPr>
-        <w:t>Step 1: Disable one student (e.g., Kyungjae Lee)</w:t>
+        <w:t xml:space="preserve">Step 1: Disable one student (e.g., </w:t>
+      </w:r>
+      <w:proofErr w:type="spellStart"/>
+      <w:r>
+        <w:rPr>
+          <w:rFonts w:ascii="Times New Roman" w:eastAsia="Times New Roman" w:hAnsi="Times New Roman" w:cs="Times New Roman"/>
+          <w:color w:val="000000"/>
+          <w:sz w:val="20"/>
+          <w:szCs w:val="20"/>
+        </w:rPr>
+        <w:t>Kyungjae</w:t>
+      </w:r>
+      <w:proofErr w:type="spellEnd"/>
+      <w:r>
+        <w:rPr>
+          <w:rFonts w:ascii="Times New Roman" w:eastAsia="Times New Roman" w:hAnsi="Times New Roman" w:cs="Times New Roman"/>
+          <w:color w:val="000000"/>
+          <w:sz w:val="20"/>
+          <w:szCs w:val="20"/>
+        </w:rPr>
+        <w:t xml:space="preserve"> Lee)</w:t>
       </w:r>
     </w:p>
     <w:p>

</xml_diff>